<commit_message>
Primera etapa final e informe
</commit_message>
<xml_diff>
--- a/TPE/TPE1eraEtapa.docx
+++ b/TPE/TPE1eraEtapa.docx
@@ -167,6 +167,57 @@
           <w:sz w:val="36"/>
         </w:rPr>
       </w:pPr>
+      <w:r>
+        <w:rPr>
+          <w:rFonts w:asciiTheme="majorHAnsi" w:eastAsiaTheme="majorEastAsia" w:hAnsiTheme="majorHAnsi" w:cstheme="majorBidi"/>
+          <w:noProof/>
+          <w:sz w:val="36"/>
+          <w:lang w:val="es-AR" w:eastAsia="es-AR"/>
+        </w:rPr>
+        <w:drawing>
+          <wp:anchor distT="0" distB="0" distL="114300" distR="114300" simplePos="0" relativeHeight="251686912" behindDoc="0" locked="0" layoutInCell="1" allowOverlap="1">
+            <wp:simplePos x="1097352" y="4502989"/>
+            <wp:positionH relativeFrom="margin">
+              <wp:align>center</wp:align>
+            </wp:positionH>
+            <wp:positionV relativeFrom="margin">
+              <wp:align>center</wp:align>
+            </wp:positionV>
+            <wp:extent cx="3051954" cy="1259456"/>
+            <wp:effectExtent l="19050" t="0" r="0" b="0"/>
+            <wp:wrapSquare wrapText="bothSides"/>
+            <wp:docPr id="3" name="2 Imagen" descr="logo.gif"/>
+            <wp:cNvGraphicFramePr>
+              <a:graphicFrameLocks xmlns:a="http://schemas.openxmlformats.org/drawingml/2006/main" noChangeAspect="1"/>
+            </wp:cNvGraphicFramePr>
+            <a:graphic xmlns:a="http://schemas.openxmlformats.org/drawingml/2006/main">
+              <a:graphicData uri="http://schemas.openxmlformats.org/drawingml/2006/picture">
+                <pic:pic xmlns:pic="http://schemas.openxmlformats.org/drawingml/2006/picture">
+                  <pic:nvPicPr>
+                    <pic:cNvPr id="0" name="logo.gif"/>
+                    <pic:cNvPicPr/>
+                  </pic:nvPicPr>
+                  <pic:blipFill>
+                    <a:blip r:embed="rId9" cstate="print"/>
+                    <a:stretch>
+                      <a:fillRect/>
+                    </a:stretch>
+                  </pic:blipFill>
+                  <pic:spPr>
+                    <a:xfrm>
+                      <a:off x="0" y="0"/>
+                      <a:ext cx="3051954" cy="1259456"/>
+                    </a:xfrm>
+                    <a:prstGeom prst="rect">
+                      <a:avLst/>
+                    </a:prstGeom>
+                  </pic:spPr>
+                </pic:pic>
+              </a:graphicData>
+            </a:graphic>
+          </wp:anchor>
+        </w:drawing>
+      </w:r>
     </w:p>
     <w:p>
       <w:pPr>
@@ -194,6 +245,51 @@
           <w:szCs w:val="24"/>
         </w:rPr>
       </w:pPr>
+    </w:p>
+    <w:p>
+      <w:pPr>
+        <w:pStyle w:val="Sinespaciado"/>
+        <w:rPr>
+          <w:sz w:val="24"/>
+          <w:szCs w:val="24"/>
+        </w:rPr>
+      </w:pPr>
+    </w:p>
+    <w:p>
+      <w:pPr>
+        <w:pStyle w:val="Sinespaciado"/>
+        <w:rPr>
+          <w:sz w:val="24"/>
+          <w:szCs w:val="24"/>
+        </w:rPr>
+      </w:pPr>
+    </w:p>
+    <w:p>
+      <w:pPr>
+        <w:pStyle w:val="Sinespaciado"/>
+        <w:rPr>
+          <w:sz w:val="24"/>
+          <w:szCs w:val="24"/>
+        </w:rPr>
+      </w:pPr>
+    </w:p>
+    <w:p>
+      <w:pPr>
+        <w:pStyle w:val="Sinespaciado"/>
+        <w:rPr>
+          <w:sz w:val="24"/>
+          <w:szCs w:val="24"/>
+        </w:rPr>
+      </w:pPr>
+    </w:p>
+    <w:p>
+      <w:pPr>
+        <w:pStyle w:val="Sinespaciado"/>
+        <w:rPr>
+          <w:sz w:val="24"/>
+          <w:szCs w:val="24"/>
+        </w:rPr>
+      </w:pPr>
       <w:r>
         <w:rPr>
           <w:sz w:val="24"/>
@@ -241,7 +337,21 @@
           <w:sz w:val="24"/>
           <w:szCs w:val="24"/>
         </w:rPr>
-        <w:t xml:space="preserve">Institución: </w:t>
+        <w:t>Autor</w:t>
+      </w:r>
+      <w:r>
+        <w:rPr>
+          <w:sz w:val="24"/>
+          <w:szCs w:val="24"/>
+        </w:rPr>
+        <w:t>es</w:t>
+      </w:r>
+      <w:r>
+        <w:rPr>
+          <w:sz w:val="24"/>
+          <w:szCs w:val="24"/>
+        </w:rPr>
+        <w:t>:</w:t>
       </w:r>
     </w:p>
     <w:p>
@@ -258,183 +368,36 @@
           <w:szCs w:val="24"/>
         </w:rPr>
         <w:tab/>
-        <w:t xml:space="preserve">Facultad de </w:t>
-      </w:r>
-      <w:proofErr w:type="spellStart"/>
+      </w:r>
       <w:r>
         <w:rPr>
           <w:sz w:val="24"/>
           <w:szCs w:val="24"/>
         </w:rPr>
-        <w:t>Cs.</w:t>
-      </w:r>
-      <w:proofErr w:type="spellEnd"/>
+        <w:t>González</w:t>
+      </w:r>
       <w:r>
         <w:rPr>
           <w:sz w:val="24"/>
           <w:szCs w:val="24"/>
         </w:rPr>
-        <w:t xml:space="preserve"> Exactas, U</w:t>
+        <w:t>, Fernanda Magali</w:t>
       </w:r>
       <w:r>
         <w:rPr>
           <w:sz w:val="24"/>
           <w:szCs w:val="24"/>
         </w:rPr>
-        <w:t>.</w:t>
-      </w:r>
-      <w:r>
-        <w:rPr>
-          <w:sz w:val="24"/>
-          <w:szCs w:val="24"/>
-        </w:rPr>
-        <w:t xml:space="preserve"> N</w:t>
-      </w:r>
-      <w:r>
-        <w:rPr>
-          <w:sz w:val="24"/>
-          <w:szCs w:val="24"/>
-        </w:rPr>
-        <w:t>.</w:t>
-      </w:r>
-      <w:r>
-        <w:rPr>
-          <w:sz w:val="24"/>
-          <w:szCs w:val="24"/>
-        </w:rPr>
-        <w:t xml:space="preserve"> C</w:t>
-      </w:r>
-      <w:r>
-        <w:rPr>
-          <w:sz w:val="24"/>
-          <w:szCs w:val="24"/>
-        </w:rPr>
-        <w:t>.</w:t>
-      </w:r>
-      <w:r>
-        <w:rPr>
-          <w:sz w:val="24"/>
-          <w:szCs w:val="24"/>
-        </w:rPr>
-        <w:t xml:space="preserve"> P</w:t>
-      </w:r>
-      <w:r>
-        <w:rPr>
-          <w:sz w:val="24"/>
-          <w:szCs w:val="24"/>
-        </w:rPr>
-        <w:t>.</w:t>
-      </w:r>
-      <w:r>
-        <w:rPr>
-          <w:sz w:val="24"/>
-          <w:szCs w:val="24"/>
-        </w:rPr>
-        <w:t xml:space="preserve"> B</w:t>
-      </w:r>
-      <w:r>
-        <w:rPr>
-          <w:sz w:val="24"/>
-          <w:szCs w:val="24"/>
-        </w:rPr>
-        <w:t>.</w:t>
-      </w:r>
-      <w:r>
-        <w:rPr>
-          <w:sz w:val="24"/>
-          <w:szCs w:val="24"/>
-        </w:rPr>
-        <w:t xml:space="preserve"> A</w:t>
-      </w:r>
-      <w:r>
-        <w:rPr>
-          <w:sz w:val="24"/>
-          <w:szCs w:val="24"/>
-        </w:rPr>
-        <w:t>.</w:t>
-      </w:r>
-    </w:p>
-    <w:p>
-      <w:pPr>
-        <w:pStyle w:val="Sinespaciado"/>
-        <w:rPr>
-          <w:sz w:val="24"/>
-          <w:szCs w:val="24"/>
-        </w:rPr>
-      </w:pPr>
-    </w:p>
-    <w:p>
-      <w:pPr>
-        <w:pStyle w:val="Sinespaciado"/>
-        <w:rPr>
-          <w:sz w:val="24"/>
-          <w:szCs w:val="24"/>
-        </w:rPr>
-      </w:pPr>
-      <w:r>
-        <w:rPr>
-          <w:sz w:val="24"/>
-          <w:szCs w:val="24"/>
-        </w:rPr>
-        <w:t>Autor</w:t>
-      </w:r>
-      <w:r>
-        <w:rPr>
-          <w:sz w:val="24"/>
-          <w:szCs w:val="24"/>
-        </w:rPr>
-        <w:t>es</w:t>
-      </w:r>
-      <w:r>
-        <w:rPr>
-          <w:sz w:val="24"/>
-          <w:szCs w:val="24"/>
-        </w:rPr>
-        <w:t>:</w:t>
-      </w:r>
-    </w:p>
-    <w:p>
-      <w:pPr>
-        <w:pStyle w:val="Sinespaciado"/>
-        <w:rPr>
-          <w:sz w:val="24"/>
-          <w:szCs w:val="24"/>
-        </w:rPr>
-      </w:pPr>
-      <w:r>
-        <w:rPr>
-          <w:sz w:val="24"/>
-          <w:szCs w:val="24"/>
-        </w:rPr>
-        <w:tab/>
-      </w:r>
-      <w:r>
-        <w:rPr>
-          <w:sz w:val="24"/>
-          <w:szCs w:val="24"/>
-        </w:rPr>
-        <w:t>González</w:t>
-      </w:r>
-      <w:r>
-        <w:rPr>
-          <w:sz w:val="24"/>
-          <w:szCs w:val="24"/>
-        </w:rPr>
-        <w:t>, Fernanda Magali</w:t>
-      </w:r>
-      <w:r>
-        <w:rPr>
-          <w:sz w:val="24"/>
-          <w:szCs w:val="24"/>
-        </w:rPr>
         <w:t xml:space="preserve"> (</w:t>
       </w:r>
-      <w:hyperlink r:id="rId9" w:history="1">
+      <w:hyperlink r:id="rId10" w:history="1">
         <w:r>
           <w:rPr>
             <w:rStyle w:val="Hipervnculo"/>
+            <w:color w:val="auto"/>
             <w:sz w:val="24"/>
             <w:szCs w:val="24"/>
+            <w:u w:val="none"/>
           </w:rPr>
           <w:t>fgonzalez@alumnos.exa.unicen.edu.ar</w:t>
         </w:r>
@@ -513,7 +476,21 @@
           <w:sz w:val="24"/>
           <w:szCs w:val="24"/>
         </w:rPr>
-        <w:t>()</w:t>
+        <w:t>(</w:t>
+      </w:r>
+      <w:r>
+        <w:rPr>
+          <w:sz w:val="24"/>
+          <w:szCs w:val="24"/>
+        </w:rPr>
+        <w:t>fabian.martino.m@gmail.com</w:t>
+      </w:r>
+      <w:r>
+        <w:rPr>
+          <w:sz w:val="24"/>
+          <w:szCs w:val="24"/>
+        </w:rPr>
+        <w:t>)</w:t>
       </w:r>
     </w:p>
     <w:p>
@@ -568,20 +545,19 @@
     </w:p>
     <w:sdt>
       <w:sdtPr>
+        <w:rPr>
+          <w:rFonts w:asciiTheme="minorHAnsi" w:eastAsiaTheme="minorHAnsi" w:hAnsiTheme="minorHAnsi" w:cstheme="minorBidi"/>
+          <w:b w:val="0"/>
+          <w:color w:val="auto"/>
+          <w:sz w:val="22"/>
+          <w:lang w:val="es-AR"/>
+        </w:rPr>
         <w:id w:val="256803868"/>
         <w:docPartObj>
           <w:docPartGallery w:val="Table of Contents"/>
           <w:docPartUnique/>
         </w:docPartObj>
       </w:sdtPr>
-      <w:sdtEndPr>
-        <w:rPr>
-          <w:rFonts w:asciiTheme="minorHAnsi" w:eastAsiaTheme="minorHAnsi" w:hAnsiTheme="minorHAnsi" w:cstheme="minorBidi"/>
-          <w:b w:val="0"/>
-          <w:color w:val="auto"/>
-          <w:sz w:val="22"/>
-        </w:rPr>
-      </w:sdtEndPr>
       <w:sdtContent>
         <w:p>
           <w:pPr>
@@ -611,7 +587,7 @@
           <w:r>
             <w:fldChar w:fldCharType="separate"/>
           </w:r>
-          <w:hyperlink w:anchor="_Toc512858444" w:history="1">
+          <w:hyperlink w:anchor="_Toc513223497" w:history="1">
             <w:r>
               <w:rPr>
                 <w:rStyle w:val="Hipervnculo"/>
@@ -638,7 +614,7 @@
                 <w:noProof/>
                 <w:webHidden/>
               </w:rPr>
-              <w:instrText xml:space="preserve"> PAGEREF _Toc512858444 \h </w:instrText>
+              <w:instrText xml:space="preserve"> PAGEREF _Toc513223497 \h </w:instrText>
             </w:r>
             <w:r>
               <w:rPr>
@@ -680,7 +656,7 @@
               <w:lang w:val="es-AR" w:eastAsia="es-AR"/>
             </w:rPr>
           </w:pPr>
-          <w:hyperlink w:anchor="_Toc512858445" w:history="1">
+          <w:hyperlink w:anchor="_Toc513223498" w:history="1">
             <w:r>
               <w:rPr>
                 <w:rStyle w:val="Hipervnculo"/>
@@ -708,7 +684,7 @@
                 <w:noProof/>
                 <w:webHidden/>
               </w:rPr>
-              <w:instrText xml:space="preserve"> PAGEREF _Toc512858445 \h </w:instrText>
+              <w:instrText xml:space="preserve"> PAGEREF _Toc513223498 \h </w:instrText>
             </w:r>
             <w:r>
               <w:rPr>
@@ -750,7 +726,7 @@
               <w:lang w:val="es-AR" w:eastAsia="es-AR"/>
             </w:rPr>
           </w:pPr>
-          <w:hyperlink w:anchor="_Toc512858446" w:history="1">
+          <w:hyperlink w:anchor="_Toc513223499" w:history="1">
             <w:r>
               <w:rPr>
                 <w:rStyle w:val="Hipervnculo"/>
@@ -778,7 +754,7 @@
                 <w:noProof/>
                 <w:webHidden/>
               </w:rPr>
-              <w:instrText xml:space="preserve"> PAGEREF _Toc512858446 \h </w:instrText>
+              <w:instrText xml:space="preserve"> PAGEREF _Toc513223499 \h </w:instrText>
             </w:r>
             <w:r>
               <w:rPr>
@@ -799,6 +775,282 @@
                 <w:webHidden/>
               </w:rPr>
               <w:t>4</w:t>
+            </w:r>
+            <w:r>
+              <w:rPr>
+                <w:noProof/>
+                <w:webHidden/>
+              </w:rPr>
+              <w:fldChar w:fldCharType="end"/>
+            </w:r>
+          </w:hyperlink>
+        </w:p>
+        <w:p>
+          <w:pPr>
+            <w:pStyle w:val="TDC2"/>
+            <w:tabs>
+              <w:tab w:val="right" w:leader="hyphen" w:pos="8828"/>
+            </w:tabs>
+            <w:rPr>
+              <w:noProof/>
+              <w:lang w:val="es-AR" w:eastAsia="es-AR"/>
+            </w:rPr>
+          </w:pPr>
+          <w:hyperlink w:anchor="_Toc513223500" w:history="1">
+            <w:r>
+              <w:rPr>
+                <w:rStyle w:val="Hipervnculo"/>
+                <w:noProof/>
+              </w:rPr>
+              <w:t>Discusión y análisis</w:t>
+            </w:r>
+            <w:r>
+              <w:rPr>
+                <w:noProof/>
+                <w:webHidden/>
+              </w:rPr>
+              <w:tab/>
+            </w:r>
+            <w:r>
+              <w:rPr>
+                <w:noProof/>
+                <w:webHidden/>
+              </w:rPr>
+              <w:fldChar w:fldCharType="begin"/>
+            </w:r>
+            <w:r>
+              <w:rPr>
+                <w:noProof/>
+                <w:webHidden/>
+              </w:rPr>
+              <w:instrText xml:space="preserve"> PAGEREF _Toc513223500 \h </w:instrText>
+            </w:r>
+            <w:r>
+              <w:rPr>
+                <w:noProof/>
+                <w:webHidden/>
+              </w:rPr>
+            </w:r>
+            <w:r>
+              <w:rPr>
+                <w:noProof/>
+                <w:webHidden/>
+              </w:rPr>
+              <w:fldChar w:fldCharType="separate"/>
+            </w:r>
+            <w:r>
+              <w:rPr>
+                <w:noProof/>
+                <w:webHidden/>
+              </w:rPr>
+              <w:t>4</w:t>
+            </w:r>
+            <w:r>
+              <w:rPr>
+                <w:noProof/>
+                <w:webHidden/>
+              </w:rPr>
+              <w:fldChar w:fldCharType="end"/>
+            </w:r>
+          </w:hyperlink>
+        </w:p>
+        <w:p>
+          <w:pPr>
+            <w:pStyle w:val="TDC2"/>
+            <w:tabs>
+              <w:tab w:val="right" w:leader="hyphen" w:pos="8828"/>
+            </w:tabs>
+            <w:rPr>
+              <w:noProof/>
+              <w:lang w:val="es-AR" w:eastAsia="es-AR"/>
+            </w:rPr>
+          </w:pPr>
+          <w:hyperlink w:anchor="_Toc513223501" w:history="1">
+            <w:r>
+              <w:rPr>
+                <w:rStyle w:val="Hipervnculo"/>
+                <w:noProof/>
+              </w:rPr>
+              <w:t>Decisiones de diseño</w:t>
+            </w:r>
+            <w:r>
+              <w:rPr>
+                <w:noProof/>
+                <w:webHidden/>
+              </w:rPr>
+              <w:tab/>
+            </w:r>
+            <w:r>
+              <w:rPr>
+                <w:noProof/>
+                <w:webHidden/>
+              </w:rPr>
+              <w:fldChar w:fldCharType="begin"/>
+            </w:r>
+            <w:r>
+              <w:rPr>
+                <w:noProof/>
+                <w:webHidden/>
+              </w:rPr>
+              <w:instrText xml:space="preserve"> PAGEREF _Toc513223501 \h </w:instrText>
+            </w:r>
+            <w:r>
+              <w:rPr>
+                <w:noProof/>
+                <w:webHidden/>
+              </w:rPr>
+            </w:r>
+            <w:r>
+              <w:rPr>
+                <w:noProof/>
+                <w:webHidden/>
+              </w:rPr>
+              <w:fldChar w:fldCharType="separate"/>
+            </w:r>
+            <w:r>
+              <w:rPr>
+                <w:noProof/>
+                <w:webHidden/>
+              </w:rPr>
+              <w:t>4</w:t>
+            </w:r>
+            <w:r>
+              <w:rPr>
+                <w:noProof/>
+                <w:webHidden/>
+              </w:rPr>
+              <w:fldChar w:fldCharType="end"/>
+            </w:r>
+          </w:hyperlink>
+        </w:p>
+        <w:p>
+          <w:pPr>
+            <w:pStyle w:val="TDC2"/>
+            <w:tabs>
+              <w:tab w:val="right" w:leader="hyphen" w:pos="8828"/>
+            </w:tabs>
+            <w:rPr>
+              <w:noProof/>
+              <w:lang w:val="es-AR" w:eastAsia="es-AR"/>
+            </w:rPr>
+          </w:pPr>
+          <w:hyperlink w:anchor="_Toc513223502" w:history="1">
+            <w:r>
+              <w:rPr>
+                <w:rStyle w:val="Hipervnculo"/>
+                <w:noProof/>
+              </w:rPr>
+              <w:t>Resultados obtenidos en pruebas</w:t>
+            </w:r>
+            <w:r>
+              <w:rPr>
+                <w:noProof/>
+                <w:webHidden/>
+              </w:rPr>
+              <w:tab/>
+            </w:r>
+            <w:r>
+              <w:rPr>
+                <w:noProof/>
+                <w:webHidden/>
+              </w:rPr>
+              <w:fldChar w:fldCharType="begin"/>
+            </w:r>
+            <w:r>
+              <w:rPr>
+                <w:noProof/>
+                <w:webHidden/>
+              </w:rPr>
+              <w:instrText xml:space="preserve"> PAGEREF _Toc513223502 \h </w:instrText>
+            </w:r>
+            <w:r>
+              <w:rPr>
+                <w:noProof/>
+                <w:webHidden/>
+              </w:rPr>
+            </w:r>
+            <w:r>
+              <w:rPr>
+                <w:noProof/>
+                <w:webHidden/>
+              </w:rPr>
+              <w:fldChar w:fldCharType="separate"/>
+            </w:r>
+            <w:r>
+              <w:rPr>
+                <w:noProof/>
+                <w:webHidden/>
+              </w:rPr>
+              <w:t>5</w:t>
+            </w:r>
+            <w:r>
+              <w:rPr>
+                <w:noProof/>
+                <w:webHidden/>
+              </w:rPr>
+              <w:fldChar w:fldCharType="end"/>
+            </w:r>
+          </w:hyperlink>
+        </w:p>
+        <w:p>
+          <w:pPr>
+            <w:pStyle w:val="TDC2"/>
+            <w:tabs>
+              <w:tab w:val="right" w:leader="hyphen" w:pos="8828"/>
+            </w:tabs>
+            <w:rPr>
+              <w:noProof/>
+              <w:lang w:val="es-AR" w:eastAsia="es-AR"/>
+            </w:rPr>
+          </w:pPr>
+          <w:hyperlink w:anchor="_Toc513223503" w:history="1">
+            <w:r>
+              <w:rPr>
+                <w:rStyle w:val="Hipervnculo"/>
+                <w:noProof/>
+              </w:rPr>
+              <w:t>Volcado de datos en gráfico</w:t>
+            </w:r>
+            <w:r>
+              <w:rPr>
+                <w:noProof/>
+                <w:webHidden/>
+              </w:rPr>
+              <w:tab/>
+            </w:r>
+            <w:r>
+              <w:rPr>
+                <w:noProof/>
+                <w:webHidden/>
+              </w:rPr>
+              <w:fldChar w:fldCharType="begin"/>
+            </w:r>
+            <w:r>
+              <w:rPr>
+                <w:noProof/>
+                <w:webHidden/>
+              </w:rPr>
+              <w:instrText xml:space="preserve"> PAGEREF _Toc513223503 \h </w:instrText>
+            </w:r>
+            <w:r>
+              <w:rPr>
+                <w:noProof/>
+                <w:webHidden/>
+              </w:rPr>
+            </w:r>
+            <w:r>
+              <w:rPr>
+                <w:noProof/>
+                <w:webHidden/>
+              </w:rPr>
+              <w:fldChar w:fldCharType="separate"/>
+            </w:r>
+            <w:r>
+              <w:rPr>
+                <w:noProof/>
+                <w:webHidden/>
+              </w:rPr>
+              <w:t>5</w:t>
             </w:r>
             <w:r>
               <w:rPr>
@@ -820,7 +1072,7 @@
               <w:lang w:val="es-AR" w:eastAsia="es-AR"/>
             </w:rPr>
           </w:pPr>
-          <w:hyperlink w:anchor="_Toc512858447" w:history="1">
+          <w:hyperlink w:anchor="_Toc513223504" w:history="1">
             <w:r>
               <w:rPr>
                 <w:rStyle w:val="Hipervnculo"/>
@@ -848,7 +1100,7 @@
                 <w:noProof/>
                 <w:webHidden/>
               </w:rPr>
-              <w:instrText xml:space="preserve"> PAGEREF _Toc512858447 \h </w:instrText>
+              <w:instrText xml:space="preserve"> PAGEREF _Toc513223504 \h </w:instrText>
             </w:r>
             <w:r>
               <w:rPr>
@@ -868,7 +1120,7 @@
                 <w:noProof/>
                 <w:webHidden/>
               </w:rPr>
-              <w:t>5</w:t>
+              <w:t>7</w:t>
             </w:r>
             <w:r>
               <w:rPr>
@@ -924,7 +1176,7 @@
           <w:lang w:val="es-ES"/>
         </w:rPr>
       </w:pPr>
-      <w:bookmarkStart w:id="0" w:name="_Toc512858444"/>
+      <w:bookmarkStart w:id="0" w:name="_Toc513223497"/>
       <w:r>
         <w:rPr>
           <w:sz w:val="36"/>
@@ -945,10 +1197,9 @@
           <w:color w:val="auto"/>
           <w:sz w:val="28"/>
           <w:u w:val="single"/>
-          <w:lang w:val="es-ES"/>
-        </w:rPr>
-      </w:pPr>
-      <w:bookmarkStart w:id="1" w:name="_Toc512858445"/>
+        </w:rPr>
+      </w:pPr>
+      <w:bookmarkStart w:id="1" w:name="_Toc513223498"/>
       <w:r>
         <w:rPr>
           <w:rFonts w:cs="Arial"/>
@@ -966,6 +1217,23 @@
         <w:jc w:val="both"/>
         <w:rPr>
           <w:rFonts w:asciiTheme="majorHAnsi" w:hAnsiTheme="majorHAnsi" w:cs="Arial"/>
+          <w:sz w:val="10"/>
+          <w:szCs w:val="10"/>
+        </w:rPr>
+      </w:pPr>
+      <w:r>
+        <w:rPr>
+          <w:rFonts w:asciiTheme="majorHAnsi" w:hAnsiTheme="majorHAnsi" w:cs="Arial"/>
+          <w:sz w:val="24"/>
+        </w:rPr>
+        <w:tab/>
+      </w:r>
+    </w:p>
+    <w:p>
+      <w:pPr>
+        <w:jc w:val="both"/>
+        <w:rPr>
+          <w:rFonts w:ascii="Cambria" w:hAnsi="Cambria" w:cs="Arial"/>
           <w:sz w:val="24"/>
           <w:lang w:val="es-ES"/>
         </w:rPr>
@@ -979,11 +1247,46 @@
       </w:r>
       <w:r>
         <w:rPr>
+          <w:rFonts w:ascii="Cambria" w:hAnsi="Cambria" w:cs="Arial"/>
+          <w:sz w:val="24"/>
+          <w:lang w:val="es-ES"/>
+        </w:rPr>
+        <w:t>Partiendo de una colección de libros, se nos pidió implementar una herramienta que permita simplificar la búsqueda de libros por géneros. Esta comenzará llevando a memoria la colección completa de libros para luego realizar un filtrado por un género dado, presentando al usuario la colección de libros resultante.</w:t>
+      </w:r>
+    </w:p>
+    <w:p>
+      <w:pPr>
+        <w:jc w:val="both"/>
+        <w:rPr>
           <w:rFonts w:asciiTheme="majorHAnsi" w:hAnsiTheme="majorHAnsi" w:cs="Arial"/>
           <w:sz w:val="24"/>
           <w:lang w:val="es-ES"/>
         </w:rPr>
-        <w:t xml:space="preserve">Partiendo de una colección de libros, se </w:t>
+      </w:pPr>
+      <w:r>
+        <w:rPr>
+          <w:rFonts w:ascii="Cambria" w:hAnsi="Cambria" w:cs="Arial"/>
+          <w:sz w:val="24"/>
+          <w:lang w:val="es-ES"/>
+        </w:rPr>
+        <w:tab/>
+        <w:t xml:space="preserve">Para optimizar el proceso de búsqueda, se debió implementar un índice por género, el cual </w:t>
+      </w:r>
+      <w:r>
+        <w:rPr>
+          <w:rFonts w:ascii="Cambria" w:hAnsi="Cambria" w:cs="Arial"/>
+          <w:sz w:val="24"/>
+          <w:lang w:val="es-ES"/>
+        </w:rPr>
+        <w:t>simplifica</w:t>
+      </w:r>
+      <w:r>
+        <w:rPr>
+          <w:rFonts w:ascii="Cambria" w:hAnsi="Cambria" w:cs="Arial"/>
+          <w:sz w:val="24"/>
+          <w:lang w:val="es-ES"/>
+        </w:rPr>
+        <w:t xml:space="preserve"> el acceso a solo un subconjunto de todos los libros existentes.</w:t>
       </w:r>
       <w:r>
         <w:rPr>
@@ -991,137 +1294,7 @@
           <w:sz w:val="24"/>
           <w:lang w:val="es-ES"/>
         </w:rPr>
-        <w:t>nos pidió</w:t>
-      </w:r>
-      <w:r>
-        <w:rPr>
-          <w:rFonts w:asciiTheme="majorHAnsi" w:hAnsiTheme="majorHAnsi" w:cs="Arial"/>
-          <w:sz w:val="24"/>
-          <w:lang w:val="es-ES"/>
-        </w:rPr>
-        <w:t xml:space="preserve"> implementar una herramienta que permita</w:t>
-      </w:r>
-      <w:r>
-        <w:rPr>
-          <w:rFonts w:asciiTheme="majorHAnsi" w:hAnsiTheme="majorHAnsi" w:cs="Arial"/>
-          <w:sz w:val="24"/>
-          <w:lang w:val="es-ES"/>
-        </w:rPr>
         <w:t xml:space="preserve"> </w:t>
-      </w:r>
-      <w:r>
-        <w:rPr>
-          <w:rFonts w:asciiTheme="majorHAnsi" w:hAnsiTheme="majorHAnsi" w:cs="Arial"/>
-          <w:sz w:val="24"/>
-          <w:lang w:val="es-ES"/>
-        </w:rPr>
-        <w:t>simplificar la búsqueda de libros por géneros</w:t>
-      </w:r>
-      <w:r>
-        <w:rPr>
-          <w:rFonts w:asciiTheme="majorHAnsi" w:hAnsiTheme="majorHAnsi" w:cs="Arial"/>
-          <w:sz w:val="24"/>
-          <w:lang w:val="es-ES"/>
-        </w:rPr>
-        <w:t xml:space="preserve">. Esta </w:t>
-      </w:r>
-      <w:r>
-        <w:rPr>
-          <w:rFonts w:asciiTheme="majorHAnsi" w:hAnsiTheme="majorHAnsi" w:cs="Arial"/>
-          <w:sz w:val="24"/>
-          <w:lang w:val="es-ES"/>
-        </w:rPr>
-        <w:t>comenzará llevando a memoria la colecció</w:t>
-      </w:r>
-      <w:r>
-        <w:rPr>
-          <w:rFonts w:asciiTheme="majorHAnsi" w:hAnsiTheme="majorHAnsi" w:cs="Arial"/>
-          <w:sz w:val="24"/>
-          <w:lang w:val="es-ES"/>
-        </w:rPr>
-        <w:t xml:space="preserve">n completa de libros para luego </w:t>
-      </w:r>
-      <w:r>
-        <w:rPr>
-          <w:rFonts w:asciiTheme="majorHAnsi" w:hAnsiTheme="majorHAnsi" w:cs="Arial"/>
-          <w:sz w:val="24"/>
-          <w:lang w:val="es-ES"/>
-        </w:rPr>
-        <w:t>realizar un filtrado por un género dado, presentando al</w:t>
-      </w:r>
-      <w:r>
-        <w:rPr>
-          <w:rFonts w:asciiTheme="majorHAnsi" w:hAnsiTheme="majorHAnsi" w:cs="Arial"/>
-          <w:sz w:val="24"/>
-          <w:lang w:val="es-ES"/>
-        </w:rPr>
-        <w:t xml:space="preserve"> usuario la colección de libros </w:t>
-      </w:r>
-      <w:r>
-        <w:rPr>
-          <w:rFonts w:asciiTheme="majorHAnsi" w:hAnsiTheme="majorHAnsi" w:cs="Arial"/>
-          <w:sz w:val="24"/>
-          <w:lang w:val="es-ES"/>
-        </w:rPr>
-        <w:t>resultante.</w:t>
-      </w:r>
-    </w:p>
-    <w:p>
-      <w:pPr>
-        <w:jc w:val="both"/>
-        <w:rPr>
-          <w:rFonts w:asciiTheme="majorHAnsi" w:hAnsiTheme="majorHAnsi" w:cs="Arial"/>
-          <w:sz w:val="24"/>
-          <w:lang w:val="es-ES"/>
-        </w:rPr>
-      </w:pPr>
-      <w:r>
-        <w:rPr>
-          <w:rFonts w:asciiTheme="majorHAnsi" w:hAnsiTheme="majorHAnsi" w:cs="Arial"/>
-          <w:sz w:val="24"/>
-          <w:lang w:val="es-ES"/>
-        </w:rPr>
-        <w:tab/>
-      </w:r>
-      <w:r>
-        <w:rPr>
-          <w:rFonts w:asciiTheme="majorHAnsi" w:hAnsiTheme="majorHAnsi" w:cs="Arial"/>
-          <w:sz w:val="24"/>
-          <w:lang w:val="es-ES"/>
-        </w:rPr>
-        <w:t xml:space="preserve">Para optimizar el proceso de búsqueda, se </w:t>
-      </w:r>
-      <w:r>
-        <w:rPr>
-          <w:rFonts w:asciiTheme="majorHAnsi" w:hAnsiTheme="majorHAnsi" w:cs="Arial"/>
-          <w:sz w:val="24"/>
-          <w:lang w:val="es-ES"/>
-        </w:rPr>
-        <w:t>debió</w:t>
-      </w:r>
-      <w:r>
-        <w:rPr>
-          <w:rFonts w:asciiTheme="majorHAnsi" w:hAnsiTheme="majorHAnsi" w:cs="Arial"/>
-          <w:sz w:val="24"/>
-          <w:lang w:val="es-ES"/>
-        </w:rPr>
-        <w:t xml:space="preserve"> implementar un índice por género, el</w:t>
-      </w:r>
-      <w:r>
-        <w:rPr>
-          <w:rFonts w:asciiTheme="majorHAnsi" w:hAnsiTheme="majorHAnsi" w:cs="Arial"/>
-          <w:sz w:val="24"/>
-          <w:lang w:val="es-ES"/>
-        </w:rPr>
-        <w:t xml:space="preserve"> cual simplific</w:t>
-      </w:r>
-      <w:r>
-        <w:rPr>
-          <w:rFonts w:asciiTheme="majorHAnsi" w:hAnsiTheme="majorHAnsi" w:cs="Arial"/>
-          <w:sz w:val="24"/>
-          <w:lang w:val="es-ES"/>
-        </w:rPr>
-        <w:t xml:space="preserve">á el acceso a solo un subconjunto de todos los libros existentes. </w:t>
       </w:r>
       <w:r>
         <w:rPr>
@@ -1141,7 +1314,7 @@
           <w:szCs w:val="36"/>
         </w:rPr>
       </w:pPr>
-      <w:bookmarkStart w:id="2" w:name="_Toc512858446"/>
+      <w:bookmarkStart w:id="2" w:name="_Toc513223499"/>
       <w:r>
         <w:rPr>
           <w:rFonts w:eastAsia="Cambria"/>
@@ -1157,15 +1330,1668 @@
       <w:pPr>
         <w:rPr>
           <w:rFonts w:asciiTheme="majorHAnsi" w:hAnsiTheme="majorHAnsi" w:cs="Arial"/>
+          <w:sz w:val="24"/>
+        </w:rPr>
+      </w:pPr>
+    </w:p>
+    <w:p>
+      <w:pPr>
+        <w:pStyle w:val="Ttulo2"/>
+        <w:rPr>
+          <w:b w:val="0"/>
+          <w:color w:val="auto"/>
           <w:sz w:val="28"/>
           <w:szCs w:val="28"/>
           <w:u w:val="single"/>
         </w:rPr>
       </w:pPr>
-      <w:r>
+      <w:bookmarkStart w:id="3" w:name="_Toc513223500"/>
+      <w:r>
+        <w:rPr>
+          <w:b w:val="0"/>
+          <w:color w:val="auto"/>
+          <w:sz w:val="28"/>
+          <w:szCs w:val="28"/>
+          <w:u w:val="single"/>
+        </w:rPr>
+        <w:t>Discusión y análisis</w:t>
+      </w:r>
+      <w:bookmarkEnd w:id="3"/>
+    </w:p>
+    <w:p>
+      <w:pPr>
+        <w:rPr>
+          <w:sz w:val="10"/>
+          <w:szCs w:val="10"/>
+          <w:u w:val="single"/>
+        </w:rPr>
+      </w:pPr>
+    </w:p>
+    <w:p>
+      <w:pPr>
+        <w:pStyle w:val="Sinespaciado"/>
+        <w:spacing w:line="276" w:lineRule="auto"/>
+        <w:jc w:val="both"/>
+        <w:rPr>
+          <w:rFonts w:ascii="Cambria" w:eastAsiaTheme="minorHAnsi" w:hAnsi="Cambria" w:cs="Arial"/>
+          <w:sz w:val="24"/>
+        </w:rPr>
+      </w:pPr>
+      <w:r>
+        <w:rPr>
+          <w:sz w:val="24"/>
+          <w:szCs w:val="24"/>
+        </w:rPr>
+        <w:tab/>
+      </w:r>
+      <w:r>
+        <w:rPr>
+          <w:rFonts w:ascii="Cambria" w:eastAsiaTheme="minorHAnsi" w:hAnsi="Cambria" w:cs="Arial"/>
+          <w:sz w:val="24"/>
+        </w:rPr>
+        <w:t xml:space="preserve">Para esta primera etapa </w:t>
+      </w:r>
+      <w:r>
+        <w:rPr>
+          <w:rFonts w:ascii="Cambria" w:eastAsiaTheme="minorHAnsi" w:hAnsi="Cambria" w:cs="Arial"/>
+          <w:sz w:val="24"/>
+        </w:rPr>
+        <w:t>pod</w:t>
+      </w:r>
+      <w:r>
+        <w:rPr>
+          <w:rFonts w:ascii="Cambria" w:eastAsiaTheme="minorHAnsi" w:hAnsi="Cambria" w:cs="Arial"/>
+          <w:sz w:val="24"/>
+        </w:rPr>
+        <w:t>íamos utilizar distintas estructuras como Listas, Arreglos, Arboles</w:t>
+      </w:r>
+      <w:r>
+        <w:rPr>
+          <w:rFonts w:ascii="Cambria" w:eastAsiaTheme="minorHAnsi" w:hAnsi="Cambria" w:cs="Arial"/>
+          <w:sz w:val="24"/>
+        </w:rPr>
+        <w:t xml:space="preserve"> o</w:t>
+      </w:r>
+      <w:r>
+        <w:rPr>
+          <w:rFonts w:ascii="Cambria" w:eastAsiaTheme="minorHAnsi" w:hAnsi="Cambria" w:cs="Arial"/>
+          <w:sz w:val="24"/>
+        </w:rPr>
+        <w:t xml:space="preserve"> inclus</w:t>
+      </w:r>
+      <w:r>
+        <w:rPr>
+          <w:rFonts w:ascii="Cambria" w:eastAsiaTheme="minorHAnsi" w:hAnsi="Cambria" w:cs="Arial"/>
+          <w:sz w:val="24"/>
+        </w:rPr>
+        <w:t>o combinaciones de estas para la implementación de la herramienta.</w:t>
+      </w:r>
+    </w:p>
+    <w:p>
+      <w:pPr>
+        <w:pStyle w:val="Sinespaciado"/>
+        <w:spacing w:line="276" w:lineRule="auto"/>
+        <w:jc w:val="both"/>
+        <w:rPr>
+          <w:rFonts w:ascii="Cambria" w:eastAsiaTheme="minorHAnsi" w:hAnsi="Cambria" w:cs="Arial"/>
+          <w:sz w:val="24"/>
+        </w:rPr>
+      </w:pPr>
+      <w:r>
+        <w:rPr>
+          <w:rFonts w:ascii="Cambria" w:eastAsiaTheme="minorHAnsi" w:hAnsi="Cambria" w:cs="Arial"/>
+          <w:sz w:val="24"/>
+        </w:rPr>
+        <w:tab/>
+      </w:r>
+      <w:r>
+        <w:rPr>
+          <w:rFonts w:ascii="Cambria" w:eastAsiaTheme="minorHAnsi" w:hAnsi="Cambria" w:cs="Arial"/>
+          <w:sz w:val="24"/>
+        </w:rPr>
+        <w:t xml:space="preserve">Por un lado debíamos elegir una estructura que almacene los libros dados, la cual no nos interesa si esta ordenada o no, por </w:t>
+      </w:r>
+      <w:r>
+        <w:rPr>
+          <w:rFonts w:ascii="Cambria" w:eastAsiaTheme="minorHAnsi" w:hAnsi="Cambria" w:cs="Arial"/>
+          <w:sz w:val="24"/>
+        </w:rPr>
+        <w:t>esto último el árbol no nos era de utilidad</w:t>
+      </w:r>
+      <w:r>
+        <w:rPr>
+          <w:rFonts w:ascii="Cambria" w:eastAsiaTheme="minorHAnsi" w:hAnsi="Cambria" w:cs="Arial"/>
+          <w:sz w:val="24"/>
+        </w:rPr>
+        <w:t xml:space="preserve">. </w:t>
+      </w:r>
+    </w:p>
+    <w:p>
+      <w:pPr>
+        <w:pStyle w:val="Sinespaciado"/>
+        <w:spacing w:line="276" w:lineRule="auto"/>
+        <w:jc w:val="both"/>
+        <w:rPr>
+          <w:rFonts w:ascii="Cambria" w:eastAsiaTheme="minorHAnsi" w:hAnsi="Cambria" w:cs="Arial"/>
+          <w:sz w:val="24"/>
+        </w:rPr>
+      </w:pPr>
+      <w:r>
+        <w:rPr>
+          <w:rFonts w:ascii="Cambria" w:eastAsiaTheme="minorHAnsi" w:hAnsi="Cambria" w:cs="Arial"/>
+          <w:sz w:val="24"/>
+        </w:rPr>
+        <w:tab/>
+      </w:r>
+      <w:r>
+        <w:rPr>
+          <w:rFonts w:ascii="Cambria" w:eastAsiaTheme="minorHAnsi" w:hAnsi="Cambria" w:cs="Arial"/>
+          <w:sz w:val="24"/>
+        </w:rPr>
+        <w:t>Por otro, se debía generar una estructura con los géneros, a los que puede pertenecer un libro, la cual se debía decidir si queríamos que estuviese ordenada porque se le debía aplicar una búsqueda</w:t>
+      </w:r>
+      <w:r>
+        <w:rPr>
+          <w:rFonts w:ascii="Cambria" w:eastAsiaTheme="minorHAnsi" w:hAnsi="Cambria" w:cs="Arial"/>
+          <w:sz w:val="24"/>
+        </w:rPr>
+        <w:t>.</w:t>
+      </w:r>
+      <w:r>
+        <w:rPr>
+          <w:rFonts w:ascii="Cambria" w:eastAsiaTheme="minorHAnsi" w:hAnsi="Cambria" w:cs="Arial"/>
+          <w:sz w:val="24"/>
+        </w:rPr>
+        <w:t xml:space="preserve"> Para esta parte podíamos elegir, también, entre varias estructuras, incluida la </w:t>
+      </w:r>
+      <w:r>
+        <w:rPr>
+          <w:rFonts w:ascii="Cambria" w:eastAsiaTheme="minorHAnsi" w:hAnsi="Cambria" w:cs="Arial"/>
+          <w:sz w:val="24"/>
+        </w:rPr>
+        <w:t xml:space="preserve">lista simplemente vinculada que habíamos implementado nosotros. Dado que entre los miembros del grupo contábamos con dos implementaciones de esta última, decidimos descartar esta opción. </w:t>
+      </w:r>
+    </w:p>
+    <w:p>
+      <w:pPr>
+        <w:pStyle w:val="Sinespaciado"/>
+        <w:spacing w:line="276" w:lineRule="auto"/>
+        <w:jc w:val="both"/>
+        <w:rPr>
+          <w:rFonts w:asciiTheme="majorHAnsi" w:eastAsiaTheme="minorHAnsi" w:hAnsiTheme="majorHAnsi" w:cs="Arial"/>
+          <w:sz w:val="24"/>
+        </w:rPr>
+      </w:pPr>
+    </w:p>
+    <w:p>
+      <w:pPr>
+        <w:pStyle w:val="Ttulo2"/>
+        <w:rPr>
+          <w:b w:val="0"/>
+          <w:color w:val="auto"/>
+          <w:sz w:val="28"/>
+          <w:szCs w:val="28"/>
+          <w:u w:val="single"/>
+        </w:rPr>
+      </w:pPr>
+      <w:bookmarkStart w:id="4" w:name="_Toc513223501"/>
+      <w:r>
+        <w:rPr>
+          <w:b w:val="0"/>
+          <w:color w:val="auto"/>
+          <w:sz w:val="28"/>
+          <w:szCs w:val="28"/>
+          <w:u w:val="single"/>
+        </w:rPr>
+        <w:t>Decisiones de diseño</w:t>
+      </w:r>
+      <w:bookmarkEnd w:id="4"/>
+    </w:p>
+    <w:p>
+      <w:pPr>
+        <w:pStyle w:val="Sinespaciado"/>
+        <w:spacing w:line="276" w:lineRule="auto"/>
+        <w:jc w:val="both"/>
+        <w:rPr>
+          <w:rFonts w:asciiTheme="majorHAnsi" w:eastAsiaTheme="minorHAnsi" w:hAnsiTheme="majorHAnsi" w:cs="Arial"/>
+          <w:sz w:val="24"/>
+        </w:rPr>
+      </w:pPr>
+    </w:p>
+    <w:p>
+      <w:pPr>
+        <w:pStyle w:val="Sinespaciado"/>
+        <w:spacing w:line="276" w:lineRule="auto"/>
+        <w:jc w:val="both"/>
+        <w:rPr>
+          <w:rFonts w:ascii="Cambria" w:eastAsiaTheme="minorHAnsi" w:hAnsi="Cambria" w:cs="Arial"/>
+          <w:sz w:val="24"/>
+        </w:rPr>
+      </w:pPr>
+      <w:r>
+        <w:rPr>
+          <w:rFonts w:ascii="Cambria" w:eastAsiaTheme="minorHAnsi" w:hAnsi="Cambria" w:cs="Arial"/>
+          <w:sz w:val="24"/>
+        </w:rPr>
+        <w:t>Las decisiones que se tomaron fueron:</w:t>
+      </w:r>
+    </w:p>
+    <w:p>
+      <w:pPr>
+        <w:pStyle w:val="Sinespaciado"/>
+        <w:numPr>
+          <w:ilvl w:val="0"/>
+          <w:numId w:val="3"/>
+        </w:numPr>
+        <w:spacing w:line="276" w:lineRule="auto"/>
+        <w:jc w:val="both"/>
+        <w:rPr>
+          <w:rFonts w:ascii="Cambria" w:eastAsiaTheme="minorHAnsi" w:hAnsi="Cambria" w:cs="Arial"/>
+          <w:sz w:val="24"/>
+        </w:rPr>
+      </w:pPr>
+      <w:r>
+        <w:rPr>
+          <w:rFonts w:ascii="Cambria" w:eastAsiaTheme="minorHAnsi" w:hAnsi="Cambria" w:cs="Arial"/>
+          <w:sz w:val="24"/>
+        </w:rPr>
+        <w:t>Utilizar</w:t>
+      </w:r>
+      <w:r>
+        <w:rPr>
+          <w:rFonts w:ascii="Cambria" w:eastAsiaTheme="minorHAnsi" w:hAnsi="Cambria" w:cs="Arial"/>
+          <w:sz w:val="24"/>
+        </w:rPr>
+        <w:t xml:space="preserve"> un </w:t>
+      </w:r>
+      <w:proofErr w:type="spellStart"/>
+      <w:r>
+        <w:rPr>
+          <w:rFonts w:ascii="Cambria" w:eastAsiaTheme="minorHAnsi" w:hAnsi="Cambria" w:cs="Arial"/>
+          <w:sz w:val="24"/>
+        </w:rPr>
+        <w:t>ArrayList</w:t>
+      </w:r>
+      <w:proofErr w:type="spellEnd"/>
+      <w:r>
+        <w:rPr>
+          <w:rFonts w:ascii="Cambria" w:eastAsiaTheme="minorHAnsi" w:hAnsi="Cambria" w:cs="Arial"/>
+          <w:sz w:val="24"/>
+        </w:rPr>
+        <w:t xml:space="preserve">, </w:t>
+      </w:r>
+      <w:r>
+        <w:rPr>
+          <w:rFonts w:ascii="Cambria" w:eastAsiaTheme="minorHAnsi" w:hAnsi="Cambria" w:cs="Arial"/>
+          <w:sz w:val="24"/>
+          <w:lang w:val="es-AR"/>
+        </w:rPr>
+        <w:t xml:space="preserve">de la interface </w:t>
+      </w:r>
+      <w:proofErr w:type="spellStart"/>
+      <w:r>
+        <w:rPr>
+          <w:rFonts w:ascii="Cambria" w:eastAsiaTheme="minorHAnsi" w:hAnsi="Cambria" w:cs="Arial"/>
+          <w:sz w:val="24"/>
+          <w:lang w:val="es-AR"/>
+        </w:rPr>
+        <w:t>List</w:t>
+      </w:r>
+      <w:proofErr w:type="spellEnd"/>
+      <w:r>
+        <w:rPr>
+          <w:rFonts w:ascii="Cambria" w:eastAsiaTheme="minorHAnsi" w:hAnsi="Cambria" w:cs="Arial"/>
+          <w:sz w:val="24"/>
+          <w:lang w:val="es-AR"/>
+        </w:rPr>
+        <w:t xml:space="preserve"> de Java</w:t>
+      </w:r>
+      <w:r>
+        <w:rPr>
+          <w:rFonts w:ascii="Cambria" w:eastAsiaTheme="minorHAnsi" w:hAnsi="Cambria" w:cs="Arial"/>
+          <w:sz w:val="24"/>
+          <w:lang w:val="es-AR"/>
+        </w:rPr>
+        <w:t>, como estructura principal para el volcado en memoria de los libros. Se la eligió por</w:t>
+      </w:r>
+      <w:r>
+        <w:rPr>
+          <w:rFonts w:ascii="Cambria" w:eastAsiaTheme="minorHAnsi" w:hAnsi="Cambria" w:cs="Arial"/>
+          <w:sz w:val="24"/>
+          <w:lang w:val="es-AR"/>
+        </w:rPr>
+        <w:t xml:space="preserve">que, </w:t>
+      </w:r>
+      <w:r>
+        <w:rPr>
+          <w:rFonts w:ascii="Cambria" w:eastAsiaTheme="minorHAnsi" w:hAnsi="Cambria" w:cs="Arial"/>
+          <w:sz w:val="24"/>
+        </w:rPr>
+        <w:t xml:space="preserve">como no se debe realizar búsquedas, la complejidad para la inserción es de </w:t>
+      </w:r>
+      <w:proofErr w:type="gramStart"/>
+      <w:r>
+        <w:rPr>
+          <w:rFonts w:ascii="Cambria" w:eastAsiaTheme="minorHAnsi" w:hAnsi="Cambria" w:cs="Arial"/>
+          <w:sz w:val="24"/>
+        </w:rPr>
+        <w:t>O(</w:t>
+      </w:r>
+      <w:proofErr w:type="gramEnd"/>
+      <w:r>
+        <w:rPr>
+          <w:rFonts w:ascii="Cambria" w:eastAsiaTheme="minorHAnsi" w:hAnsi="Cambria" w:cs="Arial"/>
+          <w:sz w:val="24"/>
+        </w:rPr>
+        <w:t>1).</w:t>
+      </w:r>
+    </w:p>
+    <w:p>
+      <w:pPr>
+        <w:pStyle w:val="Sinespaciado"/>
+        <w:numPr>
+          <w:ilvl w:val="0"/>
+          <w:numId w:val="3"/>
+        </w:numPr>
+        <w:spacing w:line="276" w:lineRule="auto"/>
+        <w:jc w:val="both"/>
+        <w:rPr>
+          <w:rFonts w:ascii="Cambria" w:eastAsiaTheme="minorHAnsi" w:hAnsi="Cambria" w:cs="Arial"/>
+          <w:sz w:val="24"/>
+        </w:rPr>
+      </w:pPr>
+      <w:r>
+        <w:rPr>
+          <w:rFonts w:ascii="Cambria" w:eastAsiaTheme="minorHAnsi" w:hAnsi="Cambria" w:cs="Arial"/>
+          <w:sz w:val="24"/>
+        </w:rPr>
+        <w:t>Utilizar una lista que se llame a sí misma</w:t>
+      </w:r>
+      <w:r>
+        <w:rPr>
+          <w:rFonts w:ascii="Cambria" w:eastAsiaTheme="minorHAnsi" w:hAnsi="Cambria" w:cs="Arial"/>
+          <w:sz w:val="24"/>
+        </w:rPr>
+        <w:t xml:space="preserve"> (recursiva)</w:t>
+      </w:r>
+      <w:r>
+        <w:rPr>
+          <w:rFonts w:ascii="Cambria" w:eastAsiaTheme="minorHAnsi" w:hAnsi="Cambria" w:cs="Arial"/>
+          <w:sz w:val="24"/>
+        </w:rPr>
+        <w:t>, como estructura principal para el acceso por género.</w:t>
+      </w:r>
+      <w:r>
+        <w:rPr>
+          <w:rFonts w:ascii="Cambria" w:eastAsiaTheme="minorHAnsi" w:hAnsi="Cambria" w:cs="Arial"/>
+          <w:sz w:val="24"/>
+        </w:rPr>
+        <w:t xml:space="preserve"> Los datos se insertan, sin ordenar, siempre al final de la lista por lo que su complejidad es O(n</w:t>
+      </w:r>
+      <w:r>
+        <w:rPr>
+          <w:rStyle w:val="Refdenotaalpie"/>
+          <w:rFonts w:ascii="Cambria" w:eastAsiaTheme="minorHAnsi" w:hAnsi="Cambria" w:cs="Arial"/>
+          <w:sz w:val="24"/>
+        </w:rPr>
+        <w:footnoteReference w:id="1"/>
+      </w:r>
+      <w:r>
+        <w:rPr>
+          <w:rFonts w:ascii="Cambria" w:eastAsiaTheme="minorHAnsi" w:hAnsi="Cambria" w:cs="Arial"/>
+          <w:sz w:val="24"/>
+        </w:rPr>
+        <w:t xml:space="preserve">). Para la búsqueda, como los elementos no están ordenados, la complejidad es también O(n). </w:t>
+      </w:r>
+    </w:p>
+    <w:p>
+      <w:pPr>
+        <w:pStyle w:val="Sinespaciado"/>
+        <w:spacing w:line="276" w:lineRule="auto"/>
+        <w:jc w:val="both"/>
+        <w:rPr>
+          <w:rFonts w:ascii="Cambria" w:eastAsiaTheme="minorHAnsi" w:hAnsi="Cambria" w:cs="Arial"/>
+          <w:sz w:val="24"/>
+        </w:rPr>
+      </w:pPr>
+    </w:p>
+    <w:p>
+      <w:pPr>
+        <w:pStyle w:val="Sinespaciado"/>
+        <w:spacing w:line="276" w:lineRule="auto"/>
+        <w:jc w:val="both"/>
+        <w:rPr>
+          <w:rFonts w:ascii="Cambria" w:eastAsiaTheme="minorHAnsi" w:hAnsi="Cambria" w:cs="Arial"/>
+          <w:sz w:val="24"/>
+        </w:rPr>
+      </w:pPr>
+      <w:r>
+        <w:rPr>
+          <w:rFonts w:ascii="Cambria" w:eastAsiaTheme="minorHAnsi" w:hAnsi="Cambria" w:cs="Arial"/>
+          <w:sz w:val="24"/>
+        </w:rPr>
+        <w:t xml:space="preserve">La implementación la pensamos </w:t>
+      </w:r>
+      <w:r>
+        <w:rPr>
+          <w:rFonts w:ascii="Cambria" w:eastAsiaTheme="minorHAnsi" w:hAnsi="Cambria" w:cs="Arial"/>
+          <w:sz w:val="24"/>
+        </w:rPr>
+        <w:t>así</w:t>
+      </w:r>
+      <w:r>
+        <w:rPr>
+          <w:rFonts w:ascii="Cambria" w:eastAsiaTheme="minorHAnsi" w:hAnsi="Cambria" w:cs="Arial"/>
+          <w:sz w:val="24"/>
+        </w:rPr>
+        <w:t>:</w:t>
+      </w:r>
+    </w:p>
+    <w:p>
+      <w:pPr>
+        <w:pStyle w:val="Sinespaciado"/>
+        <w:numPr>
+          <w:ilvl w:val="0"/>
+          <w:numId w:val="4"/>
+        </w:numPr>
+        <w:spacing w:line="276" w:lineRule="auto"/>
+        <w:jc w:val="both"/>
+        <w:rPr>
+          <w:rFonts w:ascii="Cambria" w:eastAsiaTheme="minorHAnsi" w:hAnsi="Cambria" w:cs="Arial"/>
+          <w:sz w:val="24"/>
+        </w:rPr>
+      </w:pPr>
+      <w:r>
+        <w:rPr>
+          <w:rFonts w:ascii="Cambria" w:eastAsiaTheme="minorHAnsi" w:hAnsi="Cambria" w:cs="Arial"/>
+          <w:sz w:val="24"/>
+        </w:rPr>
+        <w:t>Una clase Libro que contenga un arreglo con los géneros que posea cada libro.</w:t>
+      </w:r>
+    </w:p>
+    <w:p>
+      <w:pPr>
+        <w:pStyle w:val="Sinespaciado"/>
+        <w:numPr>
+          <w:ilvl w:val="0"/>
+          <w:numId w:val="4"/>
+        </w:numPr>
+        <w:spacing w:line="276" w:lineRule="auto"/>
+        <w:jc w:val="both"/>
+        <w:rPr>
+          <w:rFonts w:ascii="Cambria" w:eastAsiaTheme="minorHAnsi" w:hAnsi="Cambria" w:cs="Arial"/>
+          <w:sz w:val="24"/>
+        </w:rPr>
+      </w:pPr>
+      <w:r>
+        <w:rPr>
+          <w:rFonts w:ascii="Cambria" w:eastAsiaTheme="minorHAnsi" w:hAnsi="Cambria" w:cs="Arial"/>
+          <w:sz w:val="24"/>
+        </w:rPr>
+        <w:t>Una clase Colección que sería donde se van a guardar los libros.</w:t>
+      </w:r>
+    </w:p>
+    <w:p>
+      <w:pPr>
+        <w:pStyle w:val="Sinespaciado"/>
+        <w:numPr>
+          <w:ilvl w:val="0"/>
+          <w:numId w:val="4"/>
+        </w:numPr>
+        <w:spacing w:line="276" w:lineRule="auto"/>
+        <w:jc w:val="both"/>
+        <w:rPr>
+          <w:rFonts w:ascii="Cambria" w:eastAsiaTheme="minorHAnsi" w:hAnsi="Cambria" w:cs="Arial"/>
+          <w:sz w:val="24"/>
+        </w:rPr>
+      </w:pPr>
+      <w:r>
+        <w:rPr>
+          <w:rFonts w:ascii="Cambria" w:eastAsiaTheme="minorHAnsi" w:hAnsi="Cambria" w:cs="Arial"/>
+          <w:sz w:val="24"/>
+        </w:rPr>
+        <w:t>Una clase Índice que guardaría los géneros nuevos que va encontrando y asociaría el libro que pertenece a ese género.</w:t>
+      </w:r>
+    </w:p>
+    <w:p>
+      <w:pPr>
+        <w:pStyle w:val="Sinespaciado"/>
+        <w:numPr>
+          <w:ilvl w:val="0"/>
+          <w:numId w:val="4"/>
+        </w:numPr>
+        <w:spacing w:line="276" w:lineRule="auto"/>
+        <w:jc w:val="both"/>
+        <w:rPr>
+          <w:rFonts w:ascii="Cambria" w:eastAsiaTheme="minorHAnsi" w:hAnsi="Cambria" w:cs="Arial"/>
+          <w:sz w:val="24"/>
+        </w:rPr>
+      </w:pPr>
+      <w:r>
+        <w:rPr>
+          <w:rFonts w:ascii="Cambria" w:eastAsiaTheme="minorHAnsi" w:hAnsi="Cambria" w:cs="Arial"/>
+          <w:sz w:val="24"/>
+        </w:rPr>
+        <w:t xml:space="preserve">Una clase </w:t>
+      </w:r>
+      <w:proofErr w:type="spellStart"/>
+      <w:r>
+        <w:rPr>
+          <w:rFonts w:ascii="Cambria" w:eastAsiaTheme="minorHAnsi" w:hAnsi="Cambria" w:cs="Arial"/>
+          <w:sz w:val="24"/>
+        </w:rPr>
+        <w:t>Main</w:t>
+      </w:r>
+      <w:proofErr w:type="spellEnd"/>
+      <w:r>
+        <w:rPr>
+          <w:rFonts w:ascii="Cambria" w:eastAsiaTheme="minorHAnsi" w:hAnsi="Cambria" w:cs="Arial"/>
+          <w:sz w:val="24"/>
+        </w:rPr>
+        <w:t xml:space="preserve"> que levantaría los datos del archivo, los guardaría en la estructura y generaría el archivo de salida.</w:t>
+      </w:r>
+    </w:p>
+    <w:p>
+      <w:pPr>
+        <w:pStyle w:val="Sinespaciado"/>
+        <w:spacing w:line="276" w:lineRule="auto"/>
+        <w:jc w:val="both"/>
+        <w:rPr>
+          <w:rFonts w:asciiTheme="majorHAnsi" w:eastAsiaTheme="minorHAnsi" w:hAnsiTheme="majorHAnsi" w:cs="Arial"/>
+          <w:sz w:val="24"/>
+        </w:rPr>
+      </w:pPr>
+    </w:p>
+    <w:p>
+      <w:pPr>
+        <w:pStyle w:val="Sinespaciado"/>
+        <w:spacing w:line="276" w:lineRule="auto"/>
+        <w:jc w:val="both"/>
+        <w:rPr>
+          <w:rFonts w:asciiTheme="majorHAnsi" w:eastAsiaTheme="minorHAnsi" w:hAnsiTheme="majorHAnsi" w:cs="Arial"/>
+          <w:sz w:val="24"/>
+        </w:rPr>
+      </w:pPr>
+    </w:p>
+    <w:p>
+      <w:pPr>
+        <w:pStyle w:val="Sinespaciado"/>
+        <w:spacing w:line="276" w:lineRule="auto"/>
+        <w:jc w:val="both"/>
+        <w:rPr>
+          <w:rFonts w:asciiTheme="majorHAnsi" w:eastAsiaTheme="minorHAnsi" w:hAnsiTheme="majorHAnsi" w:cs="Arial"/>
+          <w:sz w:val="24"/>
+        </w:rPr>
+      </w:pPr>
+      <w:r>
+        <w:rPr>
+          <w:rFonts w:asciiTheme="majorHAnsi" w:eastAsiaTheme="minorHAnsi" w:hAnsiTheme="majorHAnsi" w:cs="Arial"/>
+          <w:sz w:val="24"/>
+        </w:rPr>
+        <w:t>Esquema que representa la implementación:</w:t>
+      </w:r>
+    </w:p>
+    <w:p>
+      <w:pPr>
+        <w:pStyle w:val="Sinespaciado"/>
+        <w:spacing w:line="276" w:lineRule="auto"/>
+        <w:jc w:val="both"/>
+        <w:rPr>
+          <w:rFonts w:asciiTheme="majorHAnsi" w:eastAsiaTheme="minorHAnsi" w:hAnsiTheme="majorHAnsi" w:cs="Arial"/>
+          <w:sz w:val="24"/>
+        </w:rPr>
+      </w:pPr>
+      <w:r>
+        <w:rPr>
+          <w:rFonts w:asciiTheme="majorHAnsi" w:eastAsiaTheme="minorHAnsi" w:hAnsiTheme="majorHAnsi" w:cs="Arial"/>
+          <w:noProof/>
+          <w:sz w:val="24"/>
+          <w:lang w:val="es-AR" w:eastAsia="es-AR"/>
+        </w:rPr>
+        <w:pict>
+          <v:shapetype id="_x0000_t32" coordsize="21600,21600" o:spt="32" o:oned="t" path="m,l21600,21600e" filled="f">
+            <v:path arrowok="t" fillok="f" o:connecttype="none"/>
+            <o:lock v:ext="edit" shapetype="t"/>
+          </v:shapetype>
+          <v:shape id="_x0000_s1058" type="#_x0000_t32" style="position:absolute;left:0;text-align:left;margin-left:63.35pt;margin-top:168.5pt;width:99pt;height:63pt;flip:y;z-index:251682816" o:connectortype="straight">
+            <v:stroke endarrow="block"/>
+          </v:shape>
+        </w:pict>
+      </w:r>
+      <w:r>
+        <w:rPr>
+          <w:rFonts w:asciiTheme="majorHAnsi" w:eastAsiaTheme="minorHAnsi" w:hAnsiTheme="majorHAnsi" w:cs="Arial"/>
+          <w:noProof/>
+          <w:sz w:val="24"/>
+          <w:lang w:val="es-AR" w:eastAsia="es-AR"/>
+        </w:rPr>
+        <w:pict>
+          <v:shape id="_x0000_s1057" type="#_x0000_t32" style="position:absolute;left:0;text-align:left;margin-left:63.35pt;margin-top:186.5pt;width:189.8pt;height:9pt;flip:y;z-index:251681792" o:connectortype="straight">
+            <v:stroke endarrow="block"/>
+          </v:shape>
+        </w:pict>
+      </w:r>
+      <w:r>
+        <w:rPr>
+          <w:rFonts w:asciiTheme="majorHAnsi" w:eastAsiaTheme="minorHAnsi" w:hAnsiTheme="majorHAnsi" w:cs="Arial"/>
+          <w:noProof/>
+          <w:sz w:val="24"/>
+          <w:lang w:val="es-AR" w:eastAsia="es-AR"/>
+        </w:rPr>
+        <w:pict>
+          <v:shape id="_x0000_s1056" type="#_x0000_t32" style="position:absolute;left:0;text-align:left;margin-left:63.35pt;margin-top:159.5pt;width:99pt;height:36pt;flip:y;z-index:251680768" o:connectortype="straight">
+            <v:stroke endarrow="block"/>
+          </v:shape>
+        </w:pict>
+      </w:r>
+      <w:r>
+        <w:rPr>
+          <w:rFonts w:asciiTheme="majorHAnsi" w:eastAsiaTheme="minorHAnsi" w:hAnsiTheme="majorHAnsi" w:cs="Arial"/>
+          <w:noProof/>
+          <w:sz w:val="24"/>
+          <w:lang w:val="es-AR" w:eastAsia="es-AR"/>
+        </w:rPr>
+        <w:pict>
+          <v:shape id="_x0000_s1055" type="#_x0000_t32" style="position:absolute;left:0;text-align:left;margin-left:63.35pt;margin-top:150.5pt;width:99pt;height:9pt;flip:y;z-index:251679744" o:connectortype="straight">
+            <v:stroke endarrow="block"/>
+          </v:shape>
+        </w:pict>
+      </w:r>
+      <w:r>
+        <w:rPr>
+          <w:rFonts w:asciiTheme="majorHAnsi" w:eastAsiaTheme="minorHAnsi" w:hAnsiTheme="majorHAnsi" w:cs="Arial"/>
+          <w:noProof/>
+          <w:sz w:val="24"/>
+          <w:lang w:val="es-AR" w:eastAsia="es-AR"/>
+        </w:rPr>
+        <w:pict>
+          <v:shape id="_x0000_s1054" type="#_x0000_t32" style="position:absolute;left:0;text-align:left;margin-left:315.35pt;margin-top:79.85pt;width:0;height:34.8pt;z-index:251678720" o:connectortype="straight">
+            <v:stroke endarrow="block"/>
+          </v:shape>
+        </w:pict>
+      </w:r>
+      <w:r>
+        <w:rPr>
+          <w:rFonts w:asciiTheme="majorHAnsi" w:eastAsiaTheme="minorHAnsi" w:hAnsiTheme="majorHAnsi" w:cs="Arial"/>
+          <w:noProof/>
+          <w:sz w:val="24"/>
+          <w:lang w:val="es-AR" w:eastAsia="es-AR"/>
+        </w:rPr>
+        <w:pict>
+          <v:shape id="_x0000_s1053" type="#_x0000_t32" style="position:absolute;left:0;text-align:left;margin-left:270.35pt;margin-top:79.7pt;width:0;height:34.8pt;z-index:251677696" o:connectortype="straight">
+            <v:stroke endarrow="block"/>
+          </v:shape>
+        </w:pict>
+      </w:r>
+      <w:r>
+        <w:rPr>
+          <w:rFonts w:asciiTheme="majorHAnsi" w:eastAsiaTheme="minorHAnsi" w:hAnsiTheme="majorHAnsi" w:cs="Arial"/>
+          <w:noProof/>
+          <w:sz w:val="24"/>
+          <w:lang w:val="es-AR" w:eastAsia="es-AR"/>
+        </w:rPr>
+        <w:pict>
+          <v:shape id="_x0000_s1052" type="#_x0000_t32" style="position:absolute;left:0;text-align:left;margin-left:225.35pt;margin-top:79.85pt;width:0;height:34.8pt;z-index:251676672" o:connectortype="straight">
+            <v:stroke endarrow="block"/>
+          </v:shape>
+        </w:pict>
+      </w:r>
+      <w:r>
+        <w:rPr>
+          <w:rFonts w:asciiTheme="majorHAnsi" w:eastAsiaTheme="minorHAnsi" w:hAnsiTheme="majorHAnsi" w:cs="Arial"/>
+          <w:noProof/>
+          <w:sz w:val="24"/>
+          <w:lang w:val="es-AR" w:eastAsia="es-AR"/>
+        </w:rPr>
+        <w:pict>
+          <v:shape id="_x0000_s1051" type="#_x0000_t32" style="position:absolute;left:0;text-align:left;margin-left:180.35pt;margin-top:79.7pt;width:0;height:34.8pt;z-index:251675648" o:connectortype="straight">
+            <v:stroke endarrow="block"/>
+          </v:shape>
+        </w:pict>
+      </w:r>
+      <w:r>
+        <w:rPr>
+          <w:rFonts w:asciiTheme="majorHAnsi" w:eastAsiaTheme="minorHAnsi" w:hAnsiTheme="majorHAnsi" w:cs="Arial"/>
+          <w:noProof/>
+          <w:sz w:val="24"/>
+          <w:lang w:val="es-AR" w:eastAsia="es-AR"/>
+        </w:rPr>
+        <w:pict>
+          <v:rect id="_x0000_s1050" style="position:absolute;left:0;text-align:left;margin-left:27.35pt;margin-top:222.5pt;width:36pt;height:18pt;z-index:251674624" fillcolor="#b6dde8 [1304]" strokecolor="black [3213]">
+            <v:textbox style="mso-next-textbox:#_x0000_s1050">
+              <w:txbxContent>
+                <w:p>
+                  <w:pPr>
+                    <w:rPr>
+                      <w:sz w:val="12"/>
+                      <w:szCs w:val="12"/>
+                    </w:rPr>
+                  </w:pPr>
+                  <w:proofErr w:type="spellStart"/>
+                  <w:proofErr w:type="gramStart"/>
+                  <w:r>
+                    <w:rPr>
+                      <w:sz w:val="12"/>
+                      <w:szCs w:val="12"/>
+                    </w:rPr>
+                    <w:t>investig</w:t>
+                  </w:r>
+                  <w:proofErr w:type="spellEnd"/>
+                  <w:proofErr w:type="gramEnd"/>
+                </w:p>
+              </w:txbxContent>
+            </v:textbox>
+          </v:rect>
+        </w:pict>
+      </w:r>
+      <w:r>
+        <w:rPr>
+          <w:rFonts w:asciiTheme="majorHAnsi" w:eastAsiaTheme="minorHAnsi" w:hAnsiTheme="majorHAnsi" w:cs="Arial"/>
+          <w:noProof/>
+          <w:sz w:val="24"/>
+          <w:lang w:val="es-AR" w:eastAsia="es-AR"/>
+        </w:rPr>
+        <w:pict>
+          <v:rect id="_x0000_s1049" style="position:absolute;left:0;text-align:left;margin-left:27.35pt;margin-top:186.5pt;width:36pt;height:18pt;z-index:251673600" fillcolor="#b6dde8 [1304]" strokecolor="black [3213]">
+            <v:textbox style="mso-next-textbox:#_x0000_s1049">
+              <w:txbxContent>
+                <w:p>
+                  <w:pPr>
+                    <w:rPr>
+                      <w:sz w:val="14"/>
+                      <w:szCs w:val="14"/>
+                    </w:rPr>
+                  </w:pPr>
+                  <w:proofErr w:type="spellStart"/>
+                  <w:proofErr w:type="gramStart"/>
+                  <w:r>
+                    <w:rPr>
+                      <w:sz w:val="14"/>
+                      <w:szCs w:val="14"/>
+                    </w:rPr>
+                    <w:t>thiller</w:t>
+                  </w:r>
+                  <w:proofErr w:type="spellEnd"/>
+                  <w:proofErr w:type="gramEnd"/>
+                </w:p>
+              </w:txbxContent>
+            </v:textbox>
+          </v:rect>
+        </w:pict>
+      </w:r>
+      <w:r>
+        <w:rPr>
+          <w:rFonts w:asciiTheme="majorHAnsi" w:eastAsiaTheme="minorHAnsi" w:hAnsiTheme="majorHAnsi" w:cs="Arial"/>
+          <w:noProof/>
+          <w:sz w:val="24"/>
+          <w:lang w:val="es-AR" w:eastAsia="es-AR"/>
+        </w:rPr>
+        <w:pict>
+          <v:rect id="_x0000_s1048" style="position:absolute;left:0;text-align:left;margin-left:27.35pt;margin-top:150.5pt;width:36pt;height:18pt;z-index:251672576" fillcolor="#b6dde8 [1304]" strokecolor="black [3213]">
+            <v:textbox style="mso-next-textbox:#_x0000_s1048">
+              <w:txbxContent>
+                <w:p>
+                  <w:pPr>
+                    <w:rPr>
+                      <w:sz w:val="14"/>
+                      <w:szCs w:val="14"/>
+                    </w:rPr>
+                  </w:pPr>
+                  <w:proofErr w:type="gramStart"/>
+                  <w:r>
+                    <w:rPr>
+                      <w:sz w:val="14"/>
+                      <w:szCs w:val="14"/>
+                    </w:rPr>
+                    <w:t>humor</w:t>
+                  </w:r>
+                  <w:proofErr w:type="gramEnd"/>
+                </w:p>
+              </w:txbxContent>
+            </v:textbox>
+          </v:rect>
+        </w:pict>
+      </w:r>
+      <w:r>
+        <w:rPr>
+          <w:rFonts w:asciiTheme="majorHAnsi" w:eastAsiaTheme="minorHAnsi" w:hAnsiTheme="majorHAnsi" w:cs="Arial"/>
+          <w:noProof/>
+          <w:sz w:val="24"/>
+          <w:lang w:val="es-AR" w:eastAsia="es-AR"/>
+        </w:rPr>
+        <w:pict>
+          <v:shapetype id="_x0000_t202" coordsize="21600,21600" o:spt="202" path="m,l,21600r21600,l21600,xe">
+            <v:stroke joinstyle="miter"/>
+            <v:path gradientshapeok="t" o:connecttype="rect"/>
+          </v:shapetype>
+          <v:shape id="_x0000_s1047" type="#_x0000_t202" style="position:absolute;left:0;text-align:left;margin-left:9.35pt;margin-top:132.5pt;width:74.05pt;height:26.55pt;z-index:251671552;mso-width-relative:margin;mso-height-relative:margin" filled="f" stroked="f">
+            <v:textbox style="mso-next-textbox:#_x0000_s1047">
+              <w:txbxContent>
+                <w:p>
+                  <w:pPr>
+                    <w:rPr>
+                      <w:lang w:val="es-ES"/>
+                    </w:rPr>
+                  </w:pPr>
+                  <w:r>
+                    <w:rPr>
+                      <w:lang w:val="es-ES"/>
+                    </w:rPr>
+                    <w:t>Índice - Lista</w:t>
+                  </w:r>
+                </w:p>
+              </w:txbxContent>
+            </v:textbox>
+          </v:shape>
+        </w:pict>
+      </w:r>
+      <w:r>
+        <w:rPr>
+          <w:rFonts w:asciiTheme="majorHAnsi" w:eastAsiaTheme="minorHAnsi" w:hAnsiTheme="majorHAnsi" w:cs="Arial"/>
+          <w:noProof/>
+          <w:sz w:val="24"/>
+          <w:lang w:val="es-AR" w:eastAsia="es-AR"/>
+        </w:rPr>
+        <w:pict>
+          <v:rect id="_x0000_s1046" style="position:absolute;left:0;text-align:left;margin-left:297.35pt;margin-top:114.65pt;width:36pt;height:36pt;z-index:251670528" fillcolor="#b6dde8 [1304]" strokecolor="black [3213]"/>
+        </w:pict>
+      </w:r>
+      <w:r>
+        <w:rPr>
+          <w:rFonts w:asciiTheme="majorHAnsi" w:eastAsiaTheme="minorHAnsi" w:hAnsiTheme="majorHAnsi" w:cs="Arial"/>
+          <w:noProof/>
+          <w:sz w:val="24"/>
+          <w:lang w:val="es-AR" w:eastAsia="es-AR"/>
+        </w:rPr>
+        <w:pict>
+          <v:rect id="_x0000_s1045" style="position:absolute;left:0;text-align:left;margin-left:252.85pt;margin-top:114.5pt;width:36pt;height:81pt;z-index:251669504" fillcolor="#b6dde8 [1304]" strokecolor="black [3213]">
+            <v:textbox style="mso-next-textbox:#_x0000_s1045">
+              <w:txbxContent>
+                <w:p>
+                  <w:pPr>
+                    <w:rPr>
+                      <w:sz w:val="12"/>
+                      <w:szCs w:val="12"/>
+                    </w:rPr>
+                  </w:pPr>
+                  <w:r>
+                    <w:rPr>
+                      <w:sz w:val="12"/>
+                      <w:szCs w:val="12"/>
+                    </w:rPr>
+                    <w:t>Libro_3</w:t>
+                  </w:r>
+                  <w:r>
+                    <w:rPr>
+                      <w:sz w:val="12"/>
+                      <w:szCs w:val="12"/>
+                    </w:rPr>
+                    <w:br/>
+                    <w:t>Autor_3</w:t>
+                  </w:r>
+                  <w:r>
+                    <w:rPr>
+                      <w:sz w:val="12"/>
+                      <w:szCs w:val="12"/>
+                    </w:rPr>
+                    <w:br/>
+                    <w:t>316</w:t>
+                  </w:r>
+                  <w:r>
+                    <w:rPr>
+                      <w:sz w:val="12"/>
+                      <w:szCs w:val="12"/>
+                    </w:rPr>
+                    <w:br/>
+                    <w:t xml:space="preserve">fantasía </w:t>
+                  </w:r>
+                  <w:proofErr w:type="spellStart"/>
+                  <w:r>
+                    <w:rPr>
+                      <w:sz w:val="12"/>
+                      <w:szCs w:val="12"/>
+                    </w:rPr>
+                    <w:t>biograf</w:t>
+                  </w:r>
+                  <w:proofErr w:type="spellEnd"/>
+                  <w:r>
+                    <w:rPr>
+                      <w:sz w:val="12"/>
+                      <w:szCs w:val="12"/>
+                    </w:rPr>
+                    <w:br/>
+                  </w:r>
+                  <w:r>
+                    <w:rPr>
+                      <w:sz w:val="12"/>
+                      <w:szCs w:val="12"/>
+                    </w:rPr>
+                    <w:t>poe</w:t>
+                  </w:r>
+                  <w:r>
+                    <w:rPr>
+                      <w:sz w:val="12"/>
+                      <w:szCs w:val="12"/>
+                    </w:rPr>
+                    <w:t xml:space="preserve">sía política thriller </w:t>
+                  </w:r>
+                  <w:proofErr w:type="spellStart"/>
+                  <w:r>
+                    <w:rPr>
+                      <w:sz w:val="12"/>
+                      <w:szCs w:val="12"/>
+                    </w:rPr>
+                    <w:t>fotograf</w:t>
+                  </w:r>
+                  <w:proofErr w:type="spellEnd"/>
+                </w:p>
+              </w:txbxContent>
+            </v:textbox>
+          </v:rect>
+        </w:pict>
+      </w:r>
+      <w:r>
+        <w:rPr>
+          <w:rFonts w:asciiTheme="majorHAnsi" w:eastAsiaTheme="minorHAnsi" w:hAnsiTheme="majorHAnsi" w:cs="Arial"/>
+          <w:noProof/>
+          <w:sz w:val="24"/>
+          <w:lang w:val="es-AR" w:eastAsia="es-AR"/>
+        </w:rPr>
+        <w:pict>
+          <v:rect id="_x0000_s1044" style="position:absolute;left:0;text-align:left;margin-left:207.35pt;margin-top:114.5pt;width:36pt;height:63pt;z-index:251668480" fillcolor="#b6dde8 [1304]" strokecolor="black [3213]">
+            <v:textbox style="mso-next-textbox:#_x0000_s1044">
+              <w:txbxContent>
+                <w:p>
+                  <w:pPr>
+                    <w:rPr>
+                      <w:sz w:val="12"/>
+                      <w:szCs w:val="12"/>
+                    </w:rPr>
+                  </w:pPr>
+                  <w:r>
+                    <w:rPr>
+                      <w:sz w:val="12"/>
+                      <w:szCs w:val="12"/>
+                    </w:rPr>
+                    <w:t>Libro_2</w:t>
+                  </w:r>
+                  <w:r>
+                    <w:rPr>
+                      <w:sz w:val="12"/>
+                      <w:szCs w:val="12"/>
+                    </w:rPr>
+                    <w:br/>
+                    <w:t>Autor_2</w:t>
+                  </w:r>
+                  <w:r>
+                    <w:rPr>
+                      <w:sz w:val="12"/>
+                      <w:szCs w:val="12"/>
+                    </w:rPr>
+                    <w:br/>
+                    <w:t>458</w:t>
+                  </w:r>
+                  <w:r>
+                    <w:rPr>
+                      <w:sz w:val="12"/>
+                      <w:szCs w:val="12"/>
+                    </w:rPr>
+                    <w:br/>
+                  </w:r>
+                  <w:r>
+                    <w:rPr>
+                      <w:sz w:val="12"/>
+                      <w:szCs w:val="12"/>
+                    </w:rPr>
+                    <w:t>cine infantil ciencia</w:t>
+                  </w:r>
+                </w:p>
+              </w:txbxContent>
+            </v:textbox>
+          </v:rect>
+        </w:pict>
+      </w:r>
+      <w:r>
+        <w:rPr>
+          <w:rFonts w:asciiTheme="majorHAnsi" w:eastAsiaTheme="minorHAnsi" w:hAnsiTheme="majorHAnsi" w:cs="Arial"/>
+          <w:noProof/>
+          <w:sz w:val="24"/>
+          <w:lang w:val="es-AR" w:eastAsia="es-AR"/>
+        </w:rPr>
+        <w:pict>
+          <v:group id="_x0000_s1035" style="position:absolute;left:0;text-align:left;margin-left:162.35pt;margin-top:15.35pt;width:270pt;height:64.35pt;z-index:251667456" coordorigin="4941,1774" coordsize="5400,1287">
+            <v:group id="_x0000_s1036" style="position:absolute;left:4941;top:2149;width:5400;height:912" coordorigin="4041,1585" coordsize="5400,912">
+              <v:rect id="_x0000_s1037" style="position:absolute;left:4041;top:1597;width:5400;height:900" fillcolor="#b6dde8 [1304]" strokecolor="black [3213]"/>
+              <v:shape id="_x0000_s1038" type="#_x0000_t32" style="position:absolute;left:4941;top:1585;width:0;height:912" o:connectortype="straight"/>
+              <v:shape id="_x0000_s1039" type="#_x0000_t32" style="position:absolute;left:5851;top:1597;width:6;height:900;flip:x" o:connectortype="straight"/>
+              <v:shape id="_x0000_s1040" type="#_x0000_t32" style="position:absolute;left:6741;top:1597;width:0;height:900" o:connectortype="straight"/>
+              <v:shape id="_x0000_s1041" type="#_x0000_t32" style="position:absolute;left:7630;top:1597;width:0;height:900" o:connectortype="straight"/>
+              <v:shape id="_x0000_s1042" type="#_x0000_t32" style="position:absolute;left:8541;top:1597;width:0;height:900" o:connectortype="straight"/>
+            </v:group>
+            <v:shape id="_x0000_s1043" type="#_x0000_t202" style="position:absolute;left:6076;top:1774;width:3252;height:531;mso-width-relative:margin;mso-height-relative:margin" filled="f" stroked="f" strokecolor="white [3212]">
+              <v:textbox style="mso-next-textbox:#_x0000_s1043">
+                <w:txbxContent>
+                  <w:p>
+                    <w:pPr>
+                      <w:rPr>
+                        <w:lang w:val="es-ES"/>
+                      </w:rPr>
+                    </w:pPr>
+                    <w:r>
+                      <w:rPr>
+                        <w:lang w:val="es-ES"/>
+                      </w:rPr>
+                      <w:t xml:space="preserve">Contenedor de libros - </w:t>
+                    </w:r>
+                    <w:proofErr w:type="spellStart"/>
+                    <w:r>
+                      <w:rPr>
+                        <w:lang w:val="es-ES"/>
+                      </w:rPr>
+                      <w:t>ArrayList</w:t>
+                    </w:r>
+                    <w:proofErr w:type="spellEnd"/>
+                  </w:p>
+                </w:txbxContent>
+              </v:textbox>
+            </v:shape>
+          </v:group>
+        </w:pict>
+      </w:r>
+      <w:r>
+        <w:rPr>
+          <w:rFonts w:asciiTheme="majorHAnsi" w:eastAsiaTheme="minorHAnsi" w:hAnsiTheme="majorHAnsi" w:cs="Arial"/>
+          <w:noProof/>
+          <w:sz w:val="24"/>
+          <w:lang w:val="es-AR" w:eastAsia="es-AR"/>
+        </w:rPr>
+        <w:pict>
+          <v:shapetype id="_x0000_t13" coordsize="21600,21600" o:spt="13" adj="16200,5400" path="m@0,l@0@1,0@1,0@2@0@2@0,21600,21600,10800xe">
+            <v:stroke joinstyle="miter"/>
+            <v:formulas>
+              <v:f eqn="val #0"/>
+              <v:f eqn="val #1"/>
+              <v:f eqn="sum height 0 #1"/>
+              <v:f eqn="sum 10800 0 #1"/>
+              <v:f eqn="sum width 0 #0"/>
+              <v:f eqn="prod @4 @3 10800"/>
+              <v:f eqn="sum width 0 @5"/>
+            </v:formulas>
+            <v:path o:connecttype="custom" o:connectlocs="@0,0;0,10800;@0,21600;21600,10800" o:connectangles="270,180,90,0" textboxrect="0,@1,@6,@2"/>
+            <v:handles>
+              <v:h position="#0,#1" xrange="0,21600" yrange="0,10800"/>
+            </v:handles>
+          </v:shapetype>
+          <v:shape id="_x0000_s1034" type="#_x0000_t13" style="position:absolute;left:0;text-align:left;margin-left:99.35pt;margin-top:51.5pt;width:36pt;height:18pt;z-index:251666432" fillcolor="#b6dde8 [1304]"/>
+        </w:pict>
+      </w:r>
+      <w:r>
+        <w:rPr>
+          <w:rFonts w:asciiTheme="majorHAnsi" w:eastAsiaTheme="minorHAnsi" w:hAnsiTheme="majorHAnsi" w:cs="Arial"/>
+          <w:noProof/>
+          <w:sz w:val="24"/>
+          <w:lang w:val="es-AR" w:eastAsia="es-AR"/>
+        </w:rPr>
+        <w:pict>
+          <v:rect id="_x0000_s1033" style="position:absolute;left:0;text-align:left;margin-left:162.35pt;margin-top:114.5pt;width:36pt;height:1in;z-index:251665408" fillcolor="#b6dde8 [1304]" strokecolor="black [3213]">
+            <v:textbox style="mso-next-textbox:#_x0000_s1033">
+              <w:txbxContent>
+                <w:p>
+                  <w:pPr>
+                    <w:rPr>
+                      <w:sz w:val="12"/>
+                      <w:szCs w:val="12"/>
+                    </w:rPr>
+                  </w:pPr>
+                  <w:r>
+                    <w:rPr>
+                      <w:sz w:val="12"/>
+                      <w:szCs w:val="12"/>
+                    </w:rPr>
+                    <w:t>Libro_1</w:t>
+                  </w:r>
+                  <w:r>
+                    <w:rPr>
+                      <w:sz w:val="12"/>
+                      <w:szCs w:val="12"/>
+                    </w:rPr>
+                    <w:br/>
+                  </w:r>
+                  <w:r>
+                    <w:rPr>
+                      <w:sz w:val="12"/>
+                      <w:szCs w:val="12"/>
+                    </w:rPr>
+                    <w:t>Autor_1</w:t>
+                  </w:r>
+                  <w:r>
+                    <w:rPr>
+                      <w:sz w:val="12"/>
+                      <w:szCs w:val="12"/>
+                    </w:rPr>
+                    <w:br/>
+                    <w:t>449</w:t>
+                  </w:r>
+                  <w:r>
+                    <w:rPr>
+                      <w:sz w:val="12"/>
+                      <w:szCs w:val="12"/>
+                    </w:rPr>
+                    <w:br/>
+                    <w:t xml:space="preserve">humor thriller </w:t>
+                  </w:r>
+                  <w:proofErr w:type="spellStart"/>
+                  <w:r>
+                    <w:rPr>
+                      <w:sz w:val="12"/>
+                      <w:szCs w:val="12"/>
+                    </w:rPr>
+                    <w:t>investig</w:t>
+                  </w:r>
+                  <w:r>
+                    <w:rPr>
+                      <w:sz w:val="12"/>
+                      <w:szCs w:val="12"/>
+                    </w:rPr>
+                    <w:t>ensayo</w:t>
+                  </w:r>
+                  <w:proofErr w:type="spellEnd"/>
+                </w:p>
+              </w:txbxContent>
+            </v:textbox>
+          </v:rect>
+        </w:pict>
+      </w:r>
+      <w:r>
+        <w:rPr>
+          <w:rFonts w:asciiTheme="majorHAnsi" w:eastAsiaTheme="minorHAnsi" w:hAnsiTheme="majorHAnsi" w:cs="Arial"/>
+          <w:noProof/>
+          <w:sz w:val="24"/>
+          <w:lang w:val="es-AR" w:eastAsia="es-AR"/>
+        </w:rPr>
+        <w:pict>
+          <v:group id="_x0000_s1030" style="position:absolute;left:0;text-align:left;margin-left:9.35pt;margin-top:15.35pt;width:63pt;height:80.85pt;z-index:251664384" coordorigin="1712,1508" coordsize="1385,1834">
+            <v:shapetype id="_x0000_t121" coordsize="21600,21600" o:spt="121" path="m4321,l21600,r,21600l,21600,,4338xe">
+              <v:stroke joinstyle="miter"/>
+              <v:path gradientshapeok="t" o:connecttype="rect" textboxrect="0,4321,21600,21600"/>
+            </v:shapetype>
+            <v:shape id="_x0000_s1031" type="#_x0000_t121" style="position:absolute;left:1712;top:1508;width:1385;height:1834;rotation:360;flip:x" fillcolor="#b6dde8 [1304]" strokecolor="black [3213]">
+              <v:shadow color="#868686"/>
+              <o:extrusion v:ext="view" rotationangle=",-15"/>
+            </v:shape>
+            <v:shape id="_x0000_s1032" type="#_x0000_t202" style="position:absolute;left:1807;top:2214;width:1168;height:518;mso-width-relative:margin;mso-height-relative:margin" fillcolor="#b6dde8 [1304]" stroked="f">
+              <v:textbox style="mso-next-textbox:#_x0000_s1032">
+                <w:txbxContent>
+                  <w:p>
+                    <w:pPr>
+                      <w:rPr>
+                        <w:sz w:val="24"/>
+                        <w:szCs w:val="24"/>
+                        <w:lang w:val="es-ES"/>
+                      </w:rPr>
+                    </w:pPr>
+                    <w:proofErr w:type="spellStart"/>
+                    <w:r>
+                      <w:rPr>
+                        <w:sz w:val="24"/>
+                        <w:szCs w:val="24"/>
+                        <w:lang w:val="es-ES"/>
+                      </w:rPr>
+                      <w:t>File</w:t>
+                    </w:r>
+                    <w:proofErr w:type="spellEnd"/>
+                    <w:r>
+                      <w:rPr>
+                        <w:sz w:val="24"/>
+                        <w:szCs w:val="24"/>
+                        <w:lang w:val="es-ES"/>
+                      </w:rPr>
+                      <w:t xml:space="preserve"> .</w:t>
+                    </w:r>
+                    <w:proofErr w:type="spellStart"/>
+                    <w:r>
+                      <w:rPr>
+                        <w:sz w:val="24"/>
+                        <w:szCs w:val="24"/>
+                        <w:lang w:val="es-ES"/>
+                      </w:rPr>
+                      <w:t>csv</w:t>
+                    </w:r>
+                    <w:proofErr w:type="spellEnd"/>
+                  </w:p>
+                </w:txbxContent>
+              </v:textbox>
+            </v:shape>
+          </v:group>
+        </w:pict>
+      </w:r>
+      <w:r>
+        <w:rPr>
+          <w:rFonts w:asciiTheme="majorHAnsi" w:eastAsiaTheme="minorHAnsi" w:hAnsiTheme="majorHAnsi" w:cs="Arial"/>
+          <w:noProof/>
+          <w:sz w:val="24"/>
+          <w:lang w:val="es-AR" w:eastAsia="es-AR"/>
+        </w:rPr>
+        <w:pict>
+          <v:shape id="_x0000_s1061" type="#_x0000_t32" style="position:absolute;left:0;text-align:left;margin-left:45.35pt;margin-top:240.5pt;width:0;height:18pt;z-index:251685888" o:connectortype="straight">
+            <v:stroke endarrow="block"/>
+          </v:shape>
+        </w:pict>
+      </w:r>
+      <w:r>
+        <w:rPr>
+          <w:rFonts w:asciiTheme="majorHAnsi" w:eastAsiaTheme="minorHAnsi" w:hAnsiTheme="majorHAnsi" w:cs="Arial"/>
+          <w:noProof/>
+          <w:sz w:val="24"/>
+          <w:lang w:val="es-AR" w:eastAsia="es-AR"/>
+        </w:rPr>
+        <w:pict>
+          <v:shape id="_x0000_s1060" type="#_x0000_t32" style="position:absolute;left:0;text-align:left;margin-left:45.35pt;margin-top:204.5pt;width:0;height:18pt;z-index:251684864" o:connectortype="straight">
+            <v:stroke endarrow="block"/>
+          </v:shape>
+        </w:pict>
+      </w:r>
+      <w:r>
+        <w:rPr>
+          <w:rFonts w:asciiTheme="majorHAnsi" w:eastAsiaTheme="minorHAnsi" w:hAnsiTheme="majorHAnsi" w:cs="Arial"/>
+          <w:noProof/>
+          <w:sz w:val="24"/>
+          <w:lang w:val="es-AR" w:eastAsia="es-AR"/>
+        </w:rPr>
+        <w:pict>
+          <v:shape id="_x0000_s1059" type="#_x0000_t32" style="position:absolute;left:0;text-align:left;margin-left:45.35pt;margin-top:168.5pt;width:0;height:18pt;z-index:251683840" o:connectortype="straight">
+            <v:stroke endarrow="block"/>
+          </v:shape>
+        </w:pict>
+      </w:r>
+    </w:p>
+    <w:p>
+      <w:pPr>
+        <w:rPr>
+          <w:rFonts w:eastAsia="Cambria"/>
+          <w:sz w:val="36"/>
+          <w:szCs w:val="36"/>
+        </w:rPr>
+      </w:pPr>
+    </w:p>
+    <w:p>
+      <w:pPr>
+        <w:rPr>
+          <w:rFonts w:eastAsia="Cambria"/>
+          <w:sz w:val="36"/>
+          <w:szCs w:val="36"/>
+        </w:rPr>
+      </w:pPr>
+    </w:p>
+    <w:p>
+      <w:pPr>
+        <w:rPr>
+          <w:rFonts w:eastAsia="Cambria"/>
+          <w:sz w:val="36"/>
+          <w:szCs w:val="36"/>
+        </w:rPr>
+      </w:pPr>
+    </w:p>
+    <w:p>
+      <w:pPr>
+        <w:rPr>
+          <w:rFonts w:eastAsia="Cambria"/>
+          <w:sz w:val="36"/>
+          <w:szCs w:val="36"/>
+        </w:rPr>
+      </w:pPr>
+    </w:p>
+    <w:p>
+      <w:pPr>
+        <w:rPr>
+          <w:rFonts w:eastAsia="Cambria"/>
+          <w:sz w:val="36"/>
+          <w:szCs w:val="36"/>
+        </w:rPr>
+      </w:pPr>
+    </w:p>
+    <w:p>
+      <w:pPr>
+        <w:rPr>
+          <w:rFonts w:eastAsia="Cambria"/>
+          <w:sz w:val="36"/>
+          <w:szCs w:val="36"/>
+        </w:rPr>
+      </w:pPr>
+    </w:p>
+    <w:p>
+      <w:pPr>
+        <w:rPr>
+          <w:rFonts w:eastAsia="Cambria"/>
+          <w:sz w:val="36"/>
+          <w:szCs w:val="36"/>
+        </w:rPr>
+      </w:pPr>
+    </w:p>
+    <w:p>
+      <w:pPr>
+        <w:rPr>
+          <w:rFonts w:eastAsia="Cambria"/>
+          <w:sz w:val="36"/>
+          <w:szCs w:val="36"/>
+        </w:rPr>
+      </w:pPr>
+    </w:p>
+    <w:p>
+      <w:pPr>
+        <w:pStyle w:val="Ttulo2"/>
+        <w:rPr>
+          <w:b w:val="0"/>
+          <w:color w:val="auto"/>
+          <w:sz w:val="28"/>
+          <w:szCs w:val="28"/>
+          <w:u w:val="single"/>
+        </w:rPr>
+      </w:pPr>
+      <w:bookmarkStart w:id="5" w:name="_Toc513223502"/>
+      <w:r>
+        <w:rPr>
+          <w:b w:val="0"/>
+          <w:color w:val="auto"/>
+          <w:sz w:val="28"/>
+          <w:szCs w:val="28"/>
+          <w:u w:val="single"/>
+        </w:rPr>
+        <w:t>Resultados obtenidos en pruebas</w:t>
+      </w:r>
+      <w:bookmarkEnd w:id="5"/>
+      <w:r>
+        <w:rPr>
+          <w:b w:val="0"/>
+          <w:color w:val="auto"/>
+          <w:sz w:val="28"/>
+          <w:szCs w:val="28"/>
+          <w:u w:val="single"/>
+        </w:rPr>
+        <w:t xml:space="preserve"> </w:t>
+      </w:r>
+    </w:p>
+    <w:p>
+      <w:pPr>
+        <w:rPr>
+          <w:rFonts w:asciiTheme="majorHAnsi" w:eastAsia="Cambria" w:hAnsiTheme="majorHAnsi" w:cstheme="majorBidi"/>
+          <w:b/>
+          <w:bCs/>
+          <w:color w:val="365F91" w:themeColor="accent1" w:themeShade="BF"/>
+          <w:sz w:val="10"/>
+          <w:szCs w:val="10"/>
+        </w:rPr>
+      </w:pPr>
+    </w:p>
+    <w:p>
+      <w:pPr>
+        <w:rPr>
+          <w:rFonts w:ascii="Cambria" w:hAnsi="Cambria" w:cs="Arial"/>
+          <w:sz w:val="24"/>
+          <w:lang w:val="es-ES"/>
+        </w:rPr>
+      </w:pPr>
+      <w:r>
+        <w:rPr>
+          <w:rFonts w:asciiTheme="majorHAnsi" w:eastAsia="Cambria" w:hAnsiTheme="majorHAnsi" w:cstheme="majorBidi"/>
+          <w:b/>
+          <w:bCs/>
+          <w:color w:val="365F91" w:themeColor="accent1" w:themeShade="BF"/>
+          <w:sz w:val="24"/>
+          <w:szCs w:val="24"/>
+        </w:rPr>
+        <w:tab/>
+      </w:r>
+      <w:r>
+        <w:rPr>
+          <w:rFonts w:ascii="Cambria" w:hAnsi="Cambria" w:cs="Arial"/>
+          <w:sz w:val="24"/>
+          <w:lang w:val="es-ES"/>
+        </w:rPr>
+        <w:t>Durante las</w:t>
+      </w:r>
+      <w:r>
+        <w:rPr>
+          <w:rFonts w:ascii="Cambria" w:hAnsi="Cambria" w:cs="Arial"/>
+          <w:sz w:val="24"/>
+          <w:lang w:val="es-ES"/>
+        </w:rPr>
+        <w:t xml:space="preserve"> pruebas realizadas a la herramienta vimos que la forma en que la desarrolla</w:t>
+      </w:r>
+      <w:r>
+        <w:rPr>
+          <w:rFonts w:ascii="Cambria" w:hAnsi="Cambria" w:cs="Arial"/>
+          <w:sz w:val="24"/>
+          <w:lang w:val="es-ES"/>
+        </w:rPr>
+        <w:t xml:space="preserve">mos no fue la más eficiente. Para el agregado de géneros en el Índice se observa un incremento lineal mientras que para </w:t>
+      </w:r>
+      <w:r>
+        <w:rPr>
+          <w:rFonts w:ascii="Cambria" w:hAnsi="Cambria" w:cs="Arial"/>
+          <w:sz w:val="24"/>
+          <w:lang w:val="es-ES"/>
+        </w:rPr>
+        <w:t>la búsqueda de todos los géneros de cada libro varía según el orden en el que se encuentran en la estructura (ya que no está ordenada).</w:t>
+      </w:r>
+    </w:p>
+    <w:p>
+      <w:pPr>
         <w:rPr>
           <w:rFonts w:asciiTheme="majorHAnsi" w:hAnsiTheme="majorHAnsi" w:cs="Arial"/>
           <w:sz w:val="24"/>
+          <w:lang w:val="es-ES"/>
+        </w:rPr>
+      </w:pPr>
+    </w:p>
+    <w:p>
+      <w:pPr>
+        <w:pStyle w:val="Ttulo2"/>
+        <w:rPr>
+          <w:b w:val="0"/>
+          <w:color w:val="auto"/>
+          <w:sz w:val="28"/>
+          <w:szCs w:val="28"/>
+          <w:u w:val="single"/>
+        </w:rPr>
+      </w:pPr>
+      <w:bookmarkStart w:id="6" w:name="_Toc513223503"/>
+      <w:r>
+        <w:rPr>
+          <w:b w:val="0"/>
+          <w:color w:val="auto"/>
+          <w:sz w:val="28"/>
+          <w:szCs w:val="28"/>
+          <w:u w:val="single"/>
+        </w:rPr>
+        <w:lastRenderedPageBreak/>
+        <w:t>Volcado de</w:t>
+      </w:r>
+      <w:r>
+        <w:rPr>
+          <w:b w:val="0"/>
+          <w:color w:val="auto"/>
+          <w:sz w:val="28"/>
+          <w:szCs w:val="28"/>
+          <w:u w:val="single"/>
+        </w:rPr>
+        <w:t xml:space="preserve"> datos en gr</w:t>
+      </w:r>
+      <w:r>
+        <w:rPr>
+          <w:rFonts w:hint="eastAsia"/>
+          <w:b w:val="0"/>
+          <w:color w:val="auto"/>
+          <w:sz w:val="28"/>
+          <w:szCs w:val="28"/>
+          <w:u w:val="single"/>
+        </w:rPr>
+        <w:t>á</w:t>
+      </w:r>
+      <w:r>
+        <w:rPr>
+          <w:b w:val="0"/>
+          <w:color w:val="auto"/>
+          <w:sz w:val="28"/>
+          <w:szCs w:val="28"/>
+          <w:u w:val="single"/>
+        </w:rPr>
+        <w:t>fico</w:t>
+      </w:r>
+      <w:bookmarkEnd w:id="6"/>
+    </w:p>
+    <w:p>
+      <w:pPr>
+        <w:rPr>
+          <w:rFonts w:asciiTheme="majorHAnsi" w:eastAsia="Cambria" w:hAnsiTheme="majorHAnsi" w:cstheme="majorBidi"/>
+          <w:b/>
+          <w:bCs/>
+          <w:color w:val="365F91" w:themeColor="accent1" w:themeShade="BF"/>
+          <w:sz w:val="24"/>
+          <w:szCs w:val="24"/>
+        </w:rPr>
+      </w:pPr>
+      <w:r>
+        <w:rPr>
+          <w:rFonts w:asciiTheme="majorHAnsi" w:eastAsia="Cambria" w:hAnsiTheme="majorHAnsi" w:cstheme="majorBidi"/>
+          <w:b/>
+          <w:bCs/>
+          <w:noProof/>
+          <w:color w:val="365F91" w:themeColor="accent1" w:themeShade="BF"/>
+          <w:sz w:val="24"/>
+          <w:szCs w:val="24"/>
+          <w:lang w:eastAsia="es-AR"/>
+        </w:rPr>
+        <w:drawing>
+          <wp:inline distT="0" distB="0" distL="0" distR="0">
+            <wp:extent cx="5605373" cy="3053751"/>
+            <wp:effectExtent l="19050" t="0" r="0" b="0"/>
+            <wp:docPr id="41" name="Imagen 41"/>
+            <wp:cNvGraphicFramePr>
+              <a:graphicFrameLocks xmlns:a="http://schemas.openxmlformats.org/drawingml/2006/main" noChangeAspect="1"/>
+            </wp:cNvGraphicFramePr>
+            <a:graphic xmlns:a="http://schemas.openxmlformats.org/drawingml/2006/main">
+              <a:graphicData uri="http://schemas.openxmlformats.org/drawingml/2006/picture">
+                <pic:pic xmlns:pic="http://schemas.openxmlformats.org/drawingml/2006/picture">
+                  <pic:nvPicPr>
+                    <pic:cNvPr id="0" name="Picture 41"/>
+                    <pic:cNvPicPr>
+                      <a:picLocks noChangeAspect="1" noChangeArrowheads="1"/>
+                    </pic:cNvPicPr>
+                  </pic:nvPicPr>
+                  <pic:blipFill>
+                    <a:blip r:embed="rId11" cstate="print"/>
+                    <a:srcRect/>
+                    <a:stretch>
+                      <a:fillRect/>
+                    </a:stretch>
+                  </pic:blipFill>
+                  <pic:spPr bwMode="auto">
+                    <a:xfrm>
+                      <a:off x="0" y="0"/>
+                      <a:ext cx="5605373" cy="3053751"/>
+                    </a:xfrm>
+                    <a:prstGeom prst="rect">
+                      <a:avLst/>
+                    </a:prstGeom>
+                    <a:noFill/>
+                  </pic:spPr>
+                </pic:pic>
+              </a:graphicData>
+            </a:graphic>
+          </wp:inline>
+        </w:drawing>
+      </w:r>
+    </w:p>
+    <w:p>
+      <w:pPr>
+        <w:rPr>
+          <w:rFonts w:ascii="Cambria" w:hAnsi="Cambria" w:cs="Arial"/>
+          <w:sz w:val="24"/>
+          <w:lang w:val="es-ES"/>
+        </w:rPr>
+      </w:pPr>
+      <w:r>
+        <w:rPr>
+          <w:rFonts w:ascii="Cambria" w:hAnsi="Cambria" w:cs="Arial"/>
+          <w:sz w:val="24"/>
+          <w:lang w:val="es-ES"/>
+        </w:rPr>
+        <w:tab/>
+        <w:t>El eje vertical son la cantidad de géneros distintos que encontramos y el horizontal son la suma de los géneros en todos los libros.</w:t>
+      </w:r>
+    </w:p>
+    <w:p>
+      <w:pPr>
+        <w:rPr>
+          <w:rFonts w:ascii="Cambria" w:hAnsi="Cambria" w:cs="Arial"/>
+          <w:sz w:val="24"/>
+          <w:lang w:val="es-ES"/>
+        </w:rPr>
+      </w:pPr>
+      <w:r>
+        <w:rPr>
+          <w:rFonts w:ascii="Cambria" w:hAnsi="Cambria" w:cs="Arial"/>
+          <w:sz w:val="24"/>
+          <w:lang w:val="es-ES"/>
+        </w:rPr>
+        <w:tab/>
+        <w:t xml:space="preserve">El grafico es sobre el </w:t>
+      </w:r>
+      <w:proofErr w:type="spellStart"/>
+      <w:r>
+        <w:rPr>
+          <w:rFonts w:ascii="Cambria" w:hAnsi="Cambria" w:cs="Arial"/>
+          <w:sz w:val="24"/>
+          <w:lang w:val="es-ES"/>
+        </w:rPr>
+        <w:t>dataset</w:t>
+      </w:r>
+      <w:proofErr w:type="spellEnd"/>
+      <w:r>
+        <w:rPr>
+          <w:rFonts w:ascii="Cambria" w:hAnsi="Cambria" w:cs="Arial"/>
+          <w:sz w:val="24"/>
+          <w:lang w:val="es-ES"/>
+        </w:rPr>
+        <w:t xml:space="preserve"> 1. Para los demás </w:t>
+      </w:r>
+      <w:proofErr w:type="spellStart"/>
+      <w:r>
+        <w:rPr>
+          <w:rFonts w:ascii="Cambria" w:hAnsi="Cambria" w:cs="Arial"/>
+          <w:sz w:val="24"/>
+          <w:lang w:val="es-ES"/>
+        </w:rPr>
+        <w:t>dataset</w:t>
+      </w:r>
+      <w:proofErr w:type="spellEnd"/>
+      <w:r>
+        <w:rPr>
+          <w:rFonts w:ascii="Cambria" w:hAnsi="Cambria" w:cs="Arial"/>
+          <w:sz w:val="24"/>
+          <w:lang w:val="es-ES"/>
+        </w:rPr>
+        <w:t xml:space="preserve"> el grafico se hace ilegible pero mantiene el mismo formato.</w:t>
+      </w:r>
+    </w:p>
+    <w:p>
+      <w:pPr>
+        <w:rPr>
+          <w:rFonts w:asciiTheme="majorHAnsi" w:eastAsia="Cambria" w:hAnsiTheme="majorHAnsi" w:cstheme="majorBidi"/>
+          <w:b/>
+          <w:bCs/>
+          <w:color w:val="365F91" w:themeColor="accent1" w:themeShade="BF"/>
+          <w:sz w:val="36"/>
+          <w:szCs w:val="36"/>
+        </w:rPr>
+      </w:pPr>
+      <w:bookmarkStart w:id="7" w:name="_Toc513223504"/>
+      <w:r>
+        <w:rPr>
+          <w:rFonts w:eastAsia="Cambria"/>
+          <w:sz w:val="36"/>
+          <w:szCs w:val="36"/>
         </w:rPr>
         <w:br w:type="page"/>
       </w:r>
@@ -1180,7 +3006,6 @@
           <w:szCs w:val="36"/>
         </w:rPr>
       </w:pPr>
-      <w:bookmarkStart w:id="3" w:name="_Toc512858447"/>
       <w:r>
         <w:rPr>
           <w:rFonts w:eastAsia="Cambria"/>
@@ -1190,7 +3015,33 @@
         <w:lastRenderedPageBreak/>
         <w:t>CONCLUSIONES</w:t>
       </w:r>
-      <w:bookmarkEnd w:id="3"/>
+      <w:bookmarkEnd w:id="7"/>
+    </w:p>
+    <w:p>
+      <w:pPr>
+        <w:jc w:val="both"/>
+        <w:rPr>
+          <w:rFonts w:asciiTheme="majorHAnsi" w:hAnsiTheme="majorHAnsi" w:cs="Arial"/>
+          <w:sz w:val="24"/>
+        </w:rPr>
+      </w:pPr>
+    </w:p>
+    <w:p>
+      <w:pPr>
+        <w:jc w:val="both"/>
+        <w:rPr>
+          <w:rFonts w:asciiTheme="majorHAnsi" w:hAnsiTheme="majorHAnsi" w:cs="Arial"/>
+          <w:sz w:val="24"/>
+        </w:rPr>
+      </w:pPr>
+      <w:r>
+        <w:rPr>
+          <w:rFonts w:asciiTheme="majorHAnsi" w:hAnsiTheme="majorHAnsi" w:cs="Arial"/>
+          <w:sz w:val="24"/>
+        </w:rPr>
+        <w:tab/>
+        <w:t>Luego de realizados los análisis llegamos a la conclusión de que se podrían encontrar estructuras y/o funciones más eficientes para la implementación de la herramienta, en especial en la carga de los elementos.</w:t>
+      </w:r>
     </w:p>
     <w:p>
       <w:pPr>
@@ -1207,36 +3058,29 @@
           <w:sz w:val="24"/>
         </w:rPr>
         <w:tab/>
-      </w:r>
-      <w:r>
+        <w:t>En futuros trabajos se tratara de solucionar la eficiencia de la herramienta.</w:t>
+      </w:r>
+    </w:p>
+    <w:p>
+      <w:pPr>
+        <w:jc w:val="both"/>
         <w:rPr>
           <w:rFonts w:asciiTheme="majorHAnsi" w:hAnsiTheme="majorHAnsi" w:cs="Arial"/>
           <w:sz w:val="36"/>
           <w:szCs w:val="36"/>
         </w:rPr>
-        <w:t xml:space="preserve"> </w:t>
-      </w:r>
-    </w:p>
-    <w:p>
-      <w:pPr>
-        <w:jc w:val="both"/>
+      </w:pPr>
+      <w:r>
         <w:rPr>
           <w:rFonts w:asciiTheme="majorHAnsi" w:hAnsiTheme="majorHAnsi" w:cs="Arial"/>
           <w:sz w:val="36"/>
           <w:szCs w:val="36"/>
         </w:rPr>
-      </w:pPr>
-      <w:r>
-        <w:rPr>
-          <w:rFonts w:asciiTheme="majorHAnsi" w:hAnsiTheme="majorHAnsi" w:cs="Arial"/>
-          <w:sz w:val="36"/>
-          <w:szCs w:val="36"/>
-        </w:rPr>
         <w:t xml:space="preserve">                                                                                                                                                                                                                                                                                                                                                                                                                                                                                                                                                                                                                                                                                                                                                                                                                                                                                                                                                                                                                                                                               </w:t>
       </w:r>
     </w:p>
     <w:sectPr>
-      <w:footerReference w:type="default" r:id="rId10"/>
+      <w:footerReference w:type="default" r:id="rId12"/>
       <w:pgSz w:w="12240" w:h="15840"/>
       <w:pgMar w:top="1417" w:right="1701" w:bottom="1417" w:left="1701" w:header="708" w:footer="708" w:gutter="0"/>
       <w:cols w:space="708"/>
@@ -1291,7 +3135,7 @@
       <w:rPr>
         <w:noProof/>
       </w:rPr>
-      <w:t>3</w:t>
+      <w:t>7</w:t>
     </w:r>
     <w:r>
       <w:fldChar w:fldCharType="end"/>
@@ -1327,12 +3171,144 @@
       </w:r>
     </w:p>
   </w:footnote>
+  <w:footnote w:id="1">
+    <w:p>
+      <w:pPr>
+        <w:pStyle w:val="Textonotapie"/>
+        <w:rPr>
+          <w:u w:val="single"/>
+        </w:rPr>
+      </w:pPr>
+      <w:r>
+        <w:rPr>
+          <w:rStyle w:val="Refdenotaalpie"/>
+        </w:rPr>
+        <w:footnoteRef/>
+      </w:r>
+      <w:r>
+        <w:t xml:space="preserve"> Siendo n cantidad de elementos.</w:t>
+      </w:r>
+    </w:p>
+  </w:footnote>
 </w:footnotes>
 </file>
 
 <file path=word/numbering.xml><?xml version="1.0" encoding="utf-8"?>
 <w:numbering xmlns:ve="http://schemas.openxmlformats.org/markup-compatibility/2006" xmlns:o="urn:schemas-microsoft-com:office:office" xmlns:r="http://schemas.openxmlformats.org/officeDocument/2006/relationships" xmlns:m="http://schemas.openxmlformats.org/officeDocument/2006/math" xmlns:v="urn:schemas-microsoft-com:vml" xmlns:wp="http://schemas.openxmlformats.org/drawingml/2006/wordprocessingDrawing" xmlns:w10="urn:schemas-microsoft-com:office:word" xmlns:w="http://schemas.openxmlformats.org/wordprocessingml/2006/main" xmlns:wne="http://schemas.microsoft.com/office/word/2006/wordml">
   <w:abstractNum w:abstractNumId="0">
+    <w:nsid w:val="17066F37"/>
+    <w:multiLevelType w:val="hybridMultilevel"/>
+    <w:tmpl w:val="AA16B1D2"/>
+    <w:lvl w:ilvl="0" w:tplc="2C0A0001">
+      <w:start w:val="1"/>
+      <w:numFmt w:val="bullet"/>
+      <w:lvlText w:val=""/>
+      <w:lvlJc w:val="left"/>
+      <w:pPr>
+        <w:ind w:left="720" w:hanging="360"/>
+      </w:pPr>
+      <w:rPr>
+        <w:rFonts w:ascii="Symbol" w:hAnsi="Symbol" w:hint="default"/>
+      </w:rPr>
+    </w:lvl>
+    <w:lvl w:ilvl="1" w:tplc="2C0A0003" w:tentative="1">
+      <w:start w:val="1"/>
+      <w:numFmt w:val="bullet"/>
+      <w:lvlText w:val="o"/>
+      <w:lvlJc w:val="left"/>
+      <w:pPr>
+        <w:ind w:left="1440" w:hanging="360"/>
+      </w:pPr>
+      <w:rPr>
+        <w:rFonts w:ascii="Courier New" w:hAnsi="Courier New" w:cs="Courier New" w:hint="default"/>
+      </w:rPr>
+    </w:lvl>
+    <w:lvl w:ilvl="2" w:tplc="2C0A0005" w:tentative="1">
+      <w:start w:val="1"/>
+      <w:numFmt w:val="bullet"/>
+      <w:lvlText w:val=""/>
+      <w:lvlJc w:val="left"/>
+      <w:pPr>
+        <w:ind w:left="2160" w:hanging="360"/>
+      </w:pPr>
+      <w:rPr>
+        <w:rFonts w:ascii="Wingdings" w:hAnsi="Wingdings" w:hint="default"/>
+      </w:rPr>
+    </w:lvl>
+    <w:lvl w:ilvl="3" w:tplc="2C0A0001" w:tentative="1">
+      <w:start w:val="1"/>
+      <w:numFmt w:val="bullet"/>
+      <w:lvlText w:val=""/>
+      <w:lvlJc w:val="left"/>
+      <w:pPr>
+        <w:ind w:left="2880" w:hanging="360"/>
+      </w:pPr>
+      <w:rPr>
+        <w:rFonts w:ascii="Symbol" w:hAnsi="Symbol" w:hint="default"/>
+      </w:rPr>
+    </w:lvl>
+    <w:lvl w:ilvl="4" w:tplc="2C0A0003" w:tentative="1">
+      <w:start w:val="1"/>
+      <w:numFmt w:val="bullet"/>
+      <w:lvlText w:val="o"/>
+      <w:lvlJc w:val="left"/>
+      <w:pPr>
+        <w:ind w:left="3600" w:hanging="360"/>
+      </w:pPr>
+      <w:rPr>
+        <w:rFonts w:ascii="Courier New" w:hAnsi="Courier New" w:cs="Courier New" w:hint="default"/>
+      </w:rPr>
+    </w:lvl>
+    <w:lvl w:ilvl="5" w:tplc="2C0A0005" w:tentative="1">
+      <w:start w:val="1"/>
+      <w:numFmt w:val="bullet"/>
+      <w:lvlText w:val=""/>
+      <w:lvlJc w:val="left"/>
+      <w:pPr>
+        <w:ind w:left="4320" w:hanging="360"/>
+      </w:pPr>
+      <w:rPr>
+        <w:rFonts w:ascii="Wingdings" w:hAnsi="Wingdings" w:hint="default"/>
+      </w:rPr>
+    </w:lvl>
+    <w:lvl w:ilvl="6" w:tplc="2C0A0001" w:tentative="1">
+      <w:start w:val="1"/>
+      <w:numFmt w:val="bullet"/>
+      <w:lvlText w:val=""/>
+      <w:lvlJc w:val="left"/>
+      <w:pPr>
+        <w:ind w:left="5040" w:hanging="360"/>
+      </w:pPr>
+      <w:rPr>
+        <w:rFonts w:ascii="Symbol" w:hAnsi="Symbol" w:hint="default"/>
+      </w:rPr>
+    </w:lvl>
+    <w:lvl w:ilvl="7" w:tplc="2C0A0003" w:tentative="1">
+      <w:start w:val="1"/>
+      <w:numFmt w:val="bullet"/>
+      <w:lvlText w:val="o"/>
+      <w:lvlJc w:val="left"/>
+      <w:pPr>
+        <w:ind w:left="5760" w:hanging="360"/>
+      </w:pPr>
+      <w:rPr>
+        <w:rFonts w:ascii="Courier New" w:hAnsi="Courier New" w:cs="Courier New" w:hint="default"/>
+      </w:rPr>
+    </w:lvl>
+    <w:lvl w:ilvl="8" w:tplc="2C0A0005" w:tentative="1">
+      <w:start w:val="1"/>
+      <w:numFmt w:val="bullet"/>
+      <w:lvlText w:val=""/>
+      <w:lvlJc w:val="left"/>
+      <w:pPr>
+        <w:ind w:left="6480" w:hanging="360"/>
+      </w:pPr>
+      <w:rPr>
+        <w:rFonts w:ascii="Wingdings" w:hAnsi="Wingdings" w:hint="default"/>
+      </w:rPr>
+    </w:lvl>
+  </w:abstractNum>
+  <w:abstractNum w:abstractNumId="1">
     <w:nsid w:val="4F065497"/>
     <w:multiLevelType w:val="hybridMultilevel"/>
     <w:tmpl w:val="E8824884"/>
@@ -1418,7 +3394,7 @@
       </w:pPr>
     </w:lvl>
   </w:abstractNum>
-  <w:abstractNum w:abstractNumId="1">
+  <w:abstractNum w:abstractNumId="2">
     <w:nsid w:val="67656662"/>
     <w:multiLevelType w:val="hybridMultilevel"/>
     <w:tmpl w:val="7E0C0CA8"/>
@@ -1504,11 +3480,130 @@
       </w:pPr>
     </w:lvl>
   </w:abstractNum>
+  <w:abstractNum w:abstractNumId="3">
+    <w:nsid w:val="78441143"/>
+    <w:multiLevelType w:val="hybridMultilevel"/>
+    <w:tmpl w:val="E60CE0F8"/>
+    <w:lvl w:ilvl="0" w:tplc="2C0A0001">
+      <w:start w:val="1"/>
+      <w:numFmt w:val="bullet"/>
+      <w:lvlText w:val=""/>
+      <w:lvlJc w:val="left"/>
+      <w:pPr>
+        <w:ind w:left="720" w:hanging="360"/>
+      </w:pPr>
+      <w:rPr>
+        <w:rFonts w:ascii="Symbol" w:hAnsi="Symbol" w:hint="default"/>
+      </w:rPr>
+    </w:lvl>
+    <w:lvl w:ilvl="1" w:tplc="2C0A0003" w:tentative="1">
+      <w:start w:val="1"/>
+      <w:numFmt w:val="bullet"/>
+      <w:lvlText w:val="o"/>
+      <w:lvlJc w:val="left"/>
+      <w:pPr>
+        <w:ind w:left="1440" w:hanging="360"/>
+      </w:pPr>
+      <w:rPr>
+        <w:rFonts w:ascii="Courier New" w:hAnsi="Courier New" w:cs="Courier New" w:hint="default"/>
+      </w:rPr>
+    </w:lvl>
+    <w:lvl w:ilvl="2" w:tplc="2C0A0005" w:tentative="1">
+      <w:start w:val="1"/>
+      <w:numFmt w:val="bullet"/>
+      <w:lvlText w:val=""/>
+      <w:lvlJc w:val="left"/>
+      <w:pPr>
+        <w:ind w:left="2160" w:hanging="360"/>
+      </w:pPr>
+      <w:rPr>
+        <w:rFonts w:ascii="Wingdings" w:hAnsi="Wingdings" w:hint="default"/>
+      </w:rPr>
+    </w:lvl>
+    <w:lvl w:ilvl="3" w:tplc="2C0A0001" w:tentative="1">
+      <w:start w:val="1"/>
+      <w:numFmt w:val="bullet"/>
+      <w:lvlText w:val=""/>
+      <w:lvlJc w:val="left"/>
+      <w:pPr>
+        <w:ind w:left="2880" w:hanging="360"/>
+      </w:pPr>
+      <w:rPr>
+        <w:rFonts w:ascii="Symbol" w:hAnsi="Symbol" w:hint="default"/>
+      </w:rPr>
+    </w:lvl>
+    <w:lvl w:ilvl="4" w:tplc="2C0A0003" w:tentative="1">
+      <w:start w:val="1"/>
+      <w:numFmt w:val="bullet"/>
+      <w:lvlText w:val="o"/>
+      <w:lvlJc w:val="left"/>
+      <w:pPr>
+        <w:ind w:left="3600" w:hanging="360"/>
+      </w:pPr>
+      <w:rPr>
+        <w:rFonts w:ascii="Courier New" w:hAnsi="Courier New" w:cs="Courier New" w:hint="default"/>
+      </w:rPr>
+    </w:lvl>
+    <w:lvl w:ilvl="5" w:tplc="2C0A0005" w:tentative="1">
+      <w:start w:val="1"/>
+      <w:numFmt w:val="bullet"/>
+      <w:lvlText w:val=""/>
+      <w:lvlJc w:val="left"/>
+      <w:pPr>
+        <w:ind w:left="4320" w:hanging="360"/>
+      </w:pPr>
+      <w:rPr>
+        <w:rFonts w:ascii="Wingdings" w:hAnsi="Wingdings" w:hint="default"/>
+      </w:rPr>
+    </w:lvl>
+    <w:lvl w:ilvl="6" w:tplc="2C0A0001" w:tentative="1">
+      <w:start w:val="1"/>
+      <w:numFmt w:val="bullet"/>
+      <w:lvlText w:val=""/>
+      <w:lvlJc w:val="left"/>
+      <w:pPr>
+        <w:ind w:left="5040" w:hanging="360"/>
+      </w:pPr>
+      <w:rPr>
+        <w:rFonts w:ascii="Symbol" w:hAnsi="Symbol" w:hint="default"/>
+      </w:rPr>
+    </w:lvl>
+    <w:lvl w:ilvl="7" w:tplc="2C0A0003" w:tentative="1">
+      <w:start w:val="1"/>
+      <w:numFmt w:val="bullet"/>
+      <w:lvlText w:val="o"/>
+      <w:lvlJc w:val="left"/>
+      <w:pPr>
+        <w:ind w:left="5760" w:hanging="360"/>
+      </w:pPr>
+      <w:rPr>
+        <w:rFonts w:ascii="Courier New" w:hAnsi="Courier New" w:cs="Courier New" w:hint="default"/>
+      </w:rPr>
+    </w:lvl>
+    <w:lvl w:ilvl="8" w:tplc="2C0A0005" w:tentative="1">
+      <w:start w:val="1"/>
+      <w:numFmt w:val="bullet"/>
+      <w:lvlText w:val=""/>
+      <w:lvlJc w:val="left"/>
+      <w:pPr>
+        <w:ind w:left="6480" w:hanging="360"/>
+      </w:pPr>
+      <w:rPr>
+        <w:rFonts w:ascii="Wingdings" w:hAnsi="Wingdings" w:hint="default"/>
+      </w:rPr>
+    </w:lvl>
+  </w:abstractNum>
   <w:num w:numId="1">
+    <w:abstractNumId w:val="1"/>
+  </w:num>
+  <w:num w:numId="2">
+    <w:abstractNumId w:val="2"/>
+  </w:num>
+  <w:num w:numId="3">
     <w:abstractNumId w:val="0"/>
   </w:num>
-  <w:num w:numId="2">
-    <w:abstractNumId w:val="1"/>
+  <w:num w:numId="4">
+    <w:abstractNumId w:val="3"/>
   </w:num>
 </w:numbering>
 </file>
@@ -1703,7 +3798,6 @@
     <w:next w:val="Normal"/>
     <w:link w:val="Ttulo2Car"/>
     <w:uiPriority w:val="9"/>
-    <w:semiHidden/>
     <w:unhideWhenUsed/>
     <w:qFormat/>
     <w:rsid w:val="002B016A"/>
@@ -1725,7 +3819,6 @@
   <w:style w:type="character" w:default="1" w:styleId="Fuentedeprrafopredeter">
     <w:name w:val="Default Paragraph Font"/>
     <w:uiPriority w:val="1"/>
-    <w:semiHidden/>
     <w:unhideWhenUsed/>
   </w:style>
   <w:style w:type="table" w:default="1" w:styleId="Tablanormal">
@@ -2584,7 +4677,6 @@
     <w:basedOn w:val="Fuentedeprrafopredeter"/>
     <w:link w:val="Ttulo2"/>
     <w:uiPriority w:val="9"/>
-    <w:semiHidden/>
     <w:rsid w:val="002B016A"/>
     <w:rPr>
       <w:rFonts w:asciiTheme="majorHAnsi" w:eastAsiaTheme="majorEastAsia" w:hAnsiTheme="majorHAnsi" w:cstheme="majorBidi"/>
@@ -2595,309 +4687,81 @@
       <w:szCs w:val="26"/>
     </w:rPr>
   </w:style>
-</w:styles>
-</file>
-
-<file path=word/glossary/document.xml><?xml version="1.0" encoding="utf-8"?>
-<w:glossaryDocument xmlns:ve="http://schemas.openxmlformats.org/markup-compatibility/2006" xmlns:o="urn:schemas-microsoft-com:office:office" xmlns:r="http://schemas.openxmlformats.org/officeDocument/2006/relationships" xmlns:m="http://schemas.openxmlformats.org/officeDocument/2006/math" xmlns:v="urn:schemas-microsoft-com:vml" xmlns:wp="http://schemas.openxmlformats.org/drawingml/2006/wordprocessingDrawing" xmlns:w10="urn:schemas-microsoft-com:office:word" xmlns:w="http://schemas.openxmlformats.org/wordprocessingml/2006/main" xmlns:wne="http://schemas.microsoft.com/office/word/2006/wordml">
-  <w:docParts/>
-</w:glossaryDocument>
-</file>
-
-<file path=word/glossary/fontTable.xml><?xml version="1.0" encoding="utf-8"?>
-<w:fonts xmlns:r="http://schemas.openxmlformats.org/officeDocument/2006/relationships" xmlns:w="http://schemas.openxmlformats.org/wordprocessingml/2006/main">
-  <w:font w:name="Calibri">
-    <w:panose1 w:val="020F0502020204030204"/>
-    <w:charset w:val="00"/>
-    <w:family w:val="swiss"/>
-    <w:pitch w:val="variable"/>
-    <w:sig w:usb0="E0002AFF" w:usb1="C000247B" w:usb2="00000009" w:usb3="00000000" w:csb0="000001FF" w:csb1="00000000"/>
-  </w:font>
-  <w:font w:name="Times New Roman">
-    <w:panose1 w:val="02020603050405020304"/>
-    <w:charset w:val="00"/>
-    <w:family w:val="roman"/>
-    <w:pitch w:val="variable"/>
-    <w:sig w:usb0="E0002EFF" w:usb1="C000785B" w:usb2="00000009" w:usb3="00000000" w:csb0="000001FF" w:csb1="00000000"/>
-  </w:font>
-  <w:font w:name="Cambria">
-    <w:panose1 w:val="02040503050406030204"/>
-    <w:charset w:val="00"/>
-    <w:family w:val="roman"/>
-    <w:pitch w:val="variable"/>
-    <w:sig w:usb0="E00006FF" w:usb1="400004FF" w:usb2="00000000" w:usb3="00000000" w:csb0="0000019F" w:csb1="00000000"/>
-  </w:font>
-  <w:font w:name="Tahoma">
-    <w:panose1 w:val="020B0604030504040204"/>
-    <w:charset w:val="00"/>
-    <w:family w:val="swiss"/>
-    <w:notTrueType/>
-    <w:pitch w:val="variable"/>
-    <w:sig w:usb0="00000003" w:usb1="00000000" w:usb2="00000000" w:usb3="00000000" w:csb0="00000001" w:csb1="00000000"/>
-  </w:font>
-  <w:font w:name="Arial">
-    <w:panose1 w:val="020B0604020202020204"/>
-    <w:charset w:val="00"/>
-    <w:family w:val="swiss"/>
-    <w:pitch w:val="variable"/>
-    <w:sig w:usb0="E0002EFF" w:usb1="C0007843" w:usb2="00000009" w:usb3="00000000" w:csb0="000001FF" w:csb1="00000000"/>
-  </w:font>
-</w:fonts>
-</file>
-
-<file path=word/glossary/settings.xml><?xml version="1.0" encoding="utf-8"?>
-<w:settings xmlns:o="urn:schemas-microsoft-com:office:office" xmlns:r="http://schemas.openxmlformats.org/officeDocument/2006/relationships" xmlns:m="http://schemas.openxmlformats.org/officeDocument/2006/math" xmlns:v="urn:schemas-microsoft-com:vml" xmlns:w10="urn:schemas-microsoft-com:office:word" xmlns:w="http://schemas.openxmlformats.org/wordprocessingml/2006/main" xmlns:sl="http://schemas.openxmlformats.org/schemaLibrary/2006/main">
-  <w:view w:val="normal"/>
-  <w:defaultTabStop w:val="708"/>
-  <w:hyphenationZone w:val="425"/>
-  <w:characterSpacingControl w:val="doNotCompress"/>
-  <w:compat>
-    <w:useFELayout/>
-  </w:compat>
-  <w:rsids>
-    <w:rsidRoot w:val="008C1780"/>
-    <w:rsid w:val="006405ED"/>
-    <w:rsid w:val="008C1780"/>
-  </w:rsids>
-  <m:mathPr>
-    <m:mathFont m:val="Cambria Math"/>
-    <m:brkBin m:val="before"/>
-    <m:brkBinSub m:val="--"/>
-    <m:smallFrac m:val="off"/>
-    <m:dispDef/>
-    <m:lMargin m:val="0"/>
-    <m:rMargin m:val="0"/>
-    <m:defJc m:val="centerGroup"/>
-    <m:wrapIndent m:val="1440"/>
-    <m:intLim m:val="subSup"/>
-    <m:naryLim m:val="undOvr"/>
-  </m:mathPr>
-  <w:themeFontLang w:val="es-AR"/>
-  <w:clrSchemeMapping w:bg1="light1" w:t1="dark1" w:bg2="light2" w:t2="dark2" w:accent1="accent1" w:accent2="accent2" w:accent3="accent3" w:accent4="accent4" w:accent5="accent5" w:accent6="accent6" w:hyperlink="hyperlink" w:followedHyperlink="followedHyperlink"/>
-  <w:decimalSymbol w:val=","/>
-  <w:listSeparator w:val=";"/>
-</w:settings>
-</file>
-
-<file path=word/glossary/styles.xml><?xml version="1.0" encoding="utf-8"?>
-<w:styles xmlns:r="http://schemas.openxmlformats.org/officeDocument/2006/relationships" xmlns:w="http://schemas.openxmlformats.org/wordprocessingml/2006/main">
-  <w:docDefaults>
-    <w:rPrDefault>
-      <w:rPr>
-        <w:rFonts w:asciiTheme="minorHAnsi" w:eastAsiaTheme="minorEastAsia" w:hAnsiTheme="minorHAnsi" w:cstheme="minorBidi"/>
-        <w:sz w:val="22"/>
-        <w:szCs w:val="22"/>
-        <w:lang w:val="es-AR" w:eastAsia="es-AR" w:bidi="ar-SA"/>
-      </w:rPr>
-    </w:rPrDefault>
-    <w:pPrDefault>
-      <w:pPr>
-        <w:spacing w:after="200" w:line="276" w:lineRule="auto"/>
-      </w:pPr>
-    </w:pPrDefault>
-  </w:docDefaults>
-  <w:latentStyles w:defLockedState="0" w:defUIPriority="99" w:defSemiHidden="1" w:defUnhideWhenUsed="1" w:defQFormat="0" w:count="267">
-    <w:lsdException w:name="Normal" w:semiHidden="0" w:uiPriority="0" w:unhideWhenUsed="0" w:qFormat="1"/>
-    <w:lsdException w:name="heading 1" w:semiHidden="0" w:uiPriority="9" w:unhideWhenUsed="0" w:qFormat="1"/>
-    <w:lsdException w:name="heading 2" w:uiPriority="9" w:qFormat="1"/>
-    <w:lsdException w:name="heading 3" w:uiPriority="9" w:qFormat="1"/>
-    <w:lsdException w:name="heading 4" w:uiPriority="9" w:qFormat="1"/>
-    <w:lsdException w:name="heading 5" w:uiPriority="9" w:qFormat="1"/>
-    <w:lsdException w:name="heading 6" w:uiPriority="9" w:qFormat="1"/>
-    <w:lsdException w:name="heading 7" w:uiPriority="9" w:qFormat="1"/>
-    <w:lsdException w:name="heading 8" w:uiPriority="9" w:qFormat="1"/>
-    <w:lsdException w:name="heading 9" w:uiPriority="9" w:qFormat="1"/>
-    <w:lsdException w:name="toc 1" w:uiPriority="39"/>
-    <w:lsdException w:name="toc 2" w:uiPriority="39"/>
-    <w:lsdException w:name="toc 3" w:uiPriority="39"/>
-    <w:lsdException w:name="toc 4" w:uiPriority="39"/>
-    <w:lsdException w:name="toc 5" w:uiPriority="39"/>
-    <w:lsdException w:name="toc 6" w:uiPriority="39"/>
-    <w:lsdException w:name="toc 7" w:uiPriority="39"/>
-    <w:lsdException w:name="toc 8" w:uiPriority="39"/>
-    <w:lsdException w:name="toc 9" w:uiPriority="39"/>
-    <w:lsdException w:name="caption" w:uiPriority="35" w:qFormat="1"/>
-    <w:lsdException w:name="Title" w:semiHidden="0" w:uiPriority="10" w:unhideWhenUsed="0" w:qFormat="1"/>
-    <w:lsdException w:name="Default Paragraph Font" w:uiPriority="1"/>
-    <w:lsdException w:name="Subtitle" w:semiHidden="0" w:uiPriority="11" w:unhideWhenUsed="0" w:qFormat="1"/>
-    <w:lsdException w:name="Strong" w:semiHidden="0" w:uiPriority="22" w:unhideWhenUsed="0" w:qFormat="1"/>
-    <w:lsdException w:name="Emphasis" w:semiHidden="0" w:uiPriority="20" w:unhideWhenUsed="0" w:qFormat="1"/>
-    <w:lsdException w:name="Table Grid" w:semiHidden="0" w:uiPriority="59" w:unhideWhenUsed="0"/>
-    <w:lsdException w:name="Placeholder Text" w:unhideWhenUsed="0"/>
-    <w:lsdException w:name="No Spacing" w:semiHidden="0" w:uiPriority="1" w:unhideWhenUsed="0" w:qFormat="1"/>
-    <w:lsdException w:name="Light Shading" w:semiHidden="0" w:uiPriority="60" w:unhideWhenUsed="0"/>
-    <w:lsdException w:name="Light List" w:semiHidden="0" w:uiPriority="61" w:unhideWhenUsed="0"/>
-    <w:lsdException w:name="Light Grid" w:semiHidden="0" w:uiPriority="62" w:unhideWhenUsed="0"/>
-    <w:lsdException w:name="Medium Shading 1" w:semiHidden="0" w:uiPriority="63" w:unhideWhenUsed="0"/>
-    <w:lsdException w:name="Medium Shading 2" w:semiHidden="0" w:uiPriority="64" w:unhideWhenUsed="0"/>
-    <w:lsdException w:name="Medium List 1" w:semiHidden="0" w:uiPriority="65" w:unhideWhenUsed="0"/>
-    <w:lsdException w:name="Medium List 2" w:semiHidden="0" w:uiPriority="66" w:unhideWhenUsed="0"/>
-    <w:lsdException w:name="Medium Grid 1" w:semiHidden="0" w:uiPriority="67" w:unhideWhenUsed="0"/>
-    <w:lsdException w:name="Medium Grid 2" w:semiHidden="0" w:uiPriority="68" w:unhideWhenUsed="0"/>
-    <w:lsdException w:name="Medium Grid 3" w:semiHidden="0" w:uiPriority="69" w:unhideWhenUsed="0"/>
-    <w:lsdException w:name="Dark List" w:semiHidden="0" w:uiPriority="70" w:unhideWhenUsed="0"/>
-    <w:lsdException w:name="Colorful Shading" w:semiHidden="0" w:uiPriority="71" w:unhideWhenUsed="0"/>
-    <w:lsdException w:name="Colorful List" w:semiHidden="0" w:uiPriority="72" w:unhideWhenUsed="0"/>
-    <w:lsdException w:name="Colorful Grid" w:semiHidden="0" w:uiPriority="73" w:unhideWhenUsed="0"/>
-    <w:lsdException w:name="Light Shading Accent 1" w:semiHidden="0" w:uiPriority="60" w:unhideWhenUsed="0"/>
-    <w:lsdException w:name="Light List Accent 1" w:semiHidden="0" w:uiPriority="61" w:unhideWhenUsed="0"/>
-    <w:lsdException w:name="Light Grid Accent 1" w:semiHidden="0" w:uiPriority="62" w:unhideWhenUsed="0"/>
-    <w:lsdException w:name="Medium Shading 1 Accent 1" w:semiHidden="0" w:uiPriority="63" w:unhideWhenUsed="0"/>
-    <w:lsdException w:name="Medium Shading 2 Accent 1" w:semiHidden="0" w:uiPriority="64" w:unhideWhenUsed="0"/>
-    <w:lsdException w:name="Medium List 1 Accent 1" w:semiHidden="0" w:uiPriority="65" w:unhideWhenUsed="0"/>
-    <w:lsdException w:name="Revision" w:unhideWhenUsed="0"/>
-    <w:lsdException w:name="List Paragraph" w:semiHidden="0" w:uiPriority="34" w:unhideWhenUsed="0" w:qFormat="1"/>
-    <w:lsdException w:name="Quote" w:semiHidden="0" w:uiPriority="29" w:unhideWhenUsed="0" w:qFormat="1"/>
-    <w:lsdException w:name="Intense Quote" w:semiHidden="0" w:uiPriority="30" w:unhideWhenUsed="0" w:qFormat="1"/>
-    <w:lsdException w:name="Medium List 2 Accent 1" w:semiHidden="0" w:uiPriority="66" w:unhideWhenUsed="0"/>
-    <w:lsdException w:name="Medium Grid 1 Accent 1" w:semiHidden="0" w:uiPriority="67" w:unhideWhenUsed="0"/>
-    <w:lsdException w:name="Medium Grid 2 Accent 1" w:semiHidden="0" w:uiPriority="68" w:unhideWhenUsed="0"/>
-    <w:lsdException w:name="Medium Grid 3 Accent 1" w:semiHidden="0" w:uiPriority="69" w:unhideWhenUsed="0"/>
-    <w:lsdException w:name="Dark List Accent 1" w:semiHidden="0" w:uiPriority="70" w:unhideWhenUsed="0"/>
-    <w:lsdException w:name="Colorful Shading Accent 1" w:semiHidden="0" w:uiPriority="71" w:unhideWhenUsed="0"/>
-    <w:lsdException w:name="Colorful List Accent 1" w:semiHidden="0" w:uiPriority="72" w:unhideWhenUsed="0"/>
-    <w:lsdException w:name="Colorful Grid Accent 1" w:semiHidden="0" w:uiPriority="73" w:unhideWhenUsed="0"/>
-    <w:lsdException w:name="Light Shading Accent 2" w:semiHidden="0" w:uiPriority="60" w:unhideWhenUsed="0"/>
-    <w:lsdException w:name="Light List Accent 2" w:semiHidden="0" w:uiPriority="61" w:unhideWhenUsed="0"/>
-    <w:lsdException w:name="Light Grid Accent 2" w:semiHidden="0" w:uiPriority="62" w:unhideWhenUsed="0"/>
-    <w:lsdException w:name="Medium Shading 1 Accent 2" w:semiHidden="0" w:uiPriority="63" w:unhideWhenUsed="0"/>
-    <w:lsdException w:name="Medium Shading 2 Accent 2" w:semiHidden="0" w:uiPriority="64" w:unhideWhenUsed="0"/>
-    <w:lsdException w:name="Medium List 1 Accent 2" w:semiHidden="0" w:uiPriority="65" w:unhideWhenUsed="0"/>
-    <w:lsdException w:name="Medium List 2 Accent 2" w:semiHidden="0" w:uiPriority="66" w:unhideWhenUsed="0"/>
-    <w:lsdException w:name="Medium Grid 1 Accent 2" w:semiHidden="0" w:uiPriority="67" w:unhideWhenUsed="0"/>
-    <w:lsdException w:name="Medium Grid 2 Accent 2" w:semiHidden="0" w:uiPriority="68" w:unhideWhenUsed="0"/>
-    <w:lsdException w:name="Medium Grid 3 Accent 2" w:semiHidden="0" w:uiPriority="69" w:unhideWhenUsed="0"/>
-    <w:lsdException w:name="Dark List Accent 2" w:semiHidden="0" w:uiPriority="70" w:unhideWhenUsed="0"/>
-    <w:lsdException w:name="Colorful Shading Accent 2" w:semiHidden="0" w:uiPriority="71" w:unhideWhenUsed="0"/>
-    <w:lsdException w:name="Colorful List Accent 2" w:semiHidden="0" w:uiPriority="72" w:unhideWhenUsed="0"/>
-    <w:lsdException w:name="Colorful Grid Accent 2" w:semiHidden="0" w:uiPriority="73" w:unhideWhenUsed="0"/>
-    <w:lsdException w:name="Light Shading Accent 3" w:semiHidden="0" w:uiPriority="60" w:unhideWhenUsed="0"/>
-    <w:lsdException w:name="Light List Accent 3" w:semiHidden="0" w:uiPriority="61" w:unhideWhenUsed="0"/>
-    <w:lsdException w:name="Light Grid Accent 3" w:semiHidden="0" w:uiPriority="62" w:unhideWhenUsed="0"/>
-    <w:lsdException w:name="Medium Shading 1 Accent 3" w:semiHidden="0" w:uiPriority="63" w:unhideWhenUsed="0"/>
-    <w:lsdException w:name="Medium Shading 2 Accent 3" w:semiHidden="0" w:uiPriority="64" w:unhideWhenUsed="0"/>
-    <w:lsdException w:name="Medium List 1 Accent 3" w:semiHidden="0" w:uiPriority="65" w:unhideWhenUsed="0"/>
-    <w:lsdException w:name="Medium List 2 Accent 3" w:semiHidden="0" w:uiPriority="66" w:unhideWhenUsed="0"/>
-    <w:lsdException w:name="Medium Grid 1 Accent 3" w:semiHidden="0" w:uiPriority="67" w:unhideWhenUsed="0"/>
-    <w:lsdException w:name="Medium Grid 2 Accent 3" w:semiHidden="0" w:uiPriority="68" w:unhideWhenUsed="0"/>
-    <w:lsdException w:name="Medium Grid 3 Accent 3" w:semiHidden="0" w:uiPriority="69" w:unhideWhenUsed="0"/>
-    <w:lsdException w:name="Dark List Accent 3" w:semiHidden="0" w:uiPriority="70" w:unhideWhenUsed="0"/>
-    <w:lsdException w:name="Colorful Shading Accent 3" w:semiHidden="0" w:uiPriority="71" w:unhideWhenUsed="0"/>
-    <w:lsdException w:name="Colorful List Accent 3" w:semiHidden="0" w:uiPriority="72" w:unhideWhenUsed="0"/>
-    <w:lsdException w:name="Colorful Grid Accent 3" w:semiHidden="0" w:uiPriority="73" w:unhideWhenUsed="0"/>
-    <w:lsdException w:name="Light Shading Accent 4" w:semiHidden="0" w:uiPriority="60" w:unhideWhenUsed="0"/>
-    <w:lsdException w:name="Light List Accent 4" w:semiHidden="0" w:uiPriority="61" w:unhideWhenUsed="0"/>
-    <w:lsdException w:name="Light Grid Accent 4" w:semiHidden="0" w:uiPriority="62" w:unhideWhenUsed="0"/>
-    <w:lsdException w:name="Medium Shading 1 Accent 4" w:semiHidden="0" w:uiPriority="63" w:unhideWhenUsed="0"/>
-    <w:lsdException w:name="Medium Shading 2 Accent 4" w:semiHidden="0" w:uiPriority="64" w:unhideWhenUsed="0"/>
-    <w:lsdException w:name="Medium List 1 Accent 4" w:semiHidden="0" w:uiPriority="65" w:unhideWhenUsed="0"/>
-    <w:lsdException w:name="Medium List 2 Accent 4" w:semiHidden="0" w:uiPriority="66" w:unhideWhenUsed="0"/>
-    <w:lsdException w:name="Medium Grid 1 Accent 4" w:semiHidden="0" w:uiPriority="67" w:unhideWhenUsed="0"/>
-    <w:lsdException w:name="Medium Grid 2 Accent 4" w:semiHidden="0" w:uiPriority="68" w:unhideWhenUsed="0"/>
-    <w:lsdException w:name="Medium Grid 3 Accent 4" w:semiHidden="0" w:uiPriority="69" w:unhideWhenUsed="0"/>
-    <w:lsdException w:name="Dark List Accent 4" w:semiHidden="0" w:uiPriority="70" w:unhideWhenUsed="0"/>
-    <w:lsdException w:name="Colorful Shading Accent 4" w:semiHidden="0" w:uiPriority="71" w:unhideWhenUsed="0"/>
-    <w:lsdException w:name="Colorful List Accent 4" w:semiHidden="0" w:uiPriority="72" w:unhideWhenUsed="0"/>
-    <w:lsdException w:name="Colorful Grid Accent 4" w:semiHidden="0" w:uiPriority="73" w:unhideWhenUsed="0"/>
-    <w:lsdException w:name="Light Shading Accent 5" w:semiHidden="0" w:uiPriority="60" w:unhideWhenUsed="0"/>
-    <w:lsdException w:name="Light List Accent 5" w:semiHidden="0" w:uiPriority="61" w:unhideWhenUsed="0"/>
-    <w:lsdException w:name="Light Grid Accent 5" w:semiHidden="0" w:uiPriority="62" w:unhideWhenUsed="0"/>
-    <w:lsdException w:name="Medium Shading 1 Accent 5" w:semiHidden="0" w:uiPriority="63" w:unhideWhenUsed="0"/>
-    <w:lsdException w:name="Medium Shading 2 Accent 5" w:semiHidden="0" w:uiPriority="64" w:unhideWhenUsed="0"/>
-    <w:lsdException w:name="Medium List 1 Accent 5" w:semiHidden="0" w:uiPriority="65" w:unhideWhenUsed="0"/>
-    <w:lsdException w:name="Medium List 2 Accent 5" w:semiHidden="0" w:uiPriority="66" w:unhideWhenUsed="0"/>
-    <w:lsdException w:name="Medium Grid 1 Accent 5" w:semiHidden="0" w:uiPriority="67" w:unhideWhenUsed="0"/>
-    <w:lsdException w:name="Medium Grid 2 Accent 5" w:semiHidden="0" w:uiPriority="68" w:unhideWhenUsed="0"/>
-    <w:lsdException w:name="Medium Grid 3 Accent 5" w:semiHidden="0" w:uiPriority="69" w:unhideWhenUsed="0"/>
-    <w:lsdException w:name="Dark List Accent 5" w:semiHidden="0" w:uiPriority="70" w:unhideWhenUsed="0"/>
-    <w:lsdException w:name="Colorful Shading Accent 5" w:semiHidden="0" w:uiPriority="71" w:unhideWhenUsed="0"/>
-    <w:lsdException w:name="Colorful List Accent 5" w:semiHidden="0" w:uiPriority="72" w:unhideWhenUsed="0"/>
-    <w:lsdException w:name="Colorful Grid Accent 5" w:semiHidden="0" w:uiPriority="73" w:unhideWhenUsed="0"/>
-    <w:lsdException w:name="Light Shading Accent 6" w:semiHidden="0" w:uiPriority="60" w:unhideWhenUsed="0"/>
-    <w:lsdException w:name="Light List Accent 6" w:semiHidden="0" w:uiPriority="61" w:unhideWhenUsed="0"/>
-    <w:lsdException w:name="Light Grid Accent 6" w:semiHidden="0" w:uiPriority="62" w:unhideWhenUsed="0"/>
-    <w:lsdException w:name="Medium Shading 1 Accent 6" w:semiHidden="0" w:uiPriority="63" w:unhideWhenUsed="0"/>
-    <w:lsdException w:name="Medium Shading 2 Accent 6" w:semiHidden="0" w:uiPriority="64" w:unhideWhenUsed="0"/>
-    <w:lsdException w:name="Medium List 1 Accent 6" w:semiHidden="0" w:uiPriority="65" w:unhideWhenUsed="0"/>
-    <w:lsdException w:name="Medium List 2 Accent 6" w:semiHidden="0" w:uiPriority="66" w:unhideWhenUsed="0"/>
-    <w:lsdException w:name="Medium Grid 1 Accent 6" w:semiHidden="0" w:uiPriority="67" w:unhideWhenUsed="0"/>
-    <w:lsdException w:name="Medium Grid 2 Accent 6" w:semiHidden="0" w:uiPriority="68" w:unhideWhenUsed="0"/>
-    <w:lsdException w:name="Medium Grid 3 Accent 6" w:semiHidden="0" w:uiPriority="69" w:unhideWhenUsed="0"/>
-    <w:lsdException w:name="Dark List Accent 6" w:semiHidden="0" w:uiPriority="70" w:unhideWhenUsed="0"/>
-    <w:lsdException w:name="Colorful Shading Accent 6" w:semiHidden="0" w:uiPriority="71" w:unhideWhenUsed="0"/>
-    <w:lsdException w:name="Colorful List Accent 6" w:semiHidden="0" w:uiPriority="72" w:unhideWhenUsed="0"/>
-    <w:lsdException w:name="Colorful Grid Accent 6" w:semiHidden="0" w:uiPriority="73" w:unhideWhenUsed="0"/>
-    <w:lsdException w:name="Subtle Emphasis" w:semiHidden="0" w:uiPriority="19" w:unhideWhenUsed="0" w:qFormat="1"/>
-    <w:lsdException w:name="Intense Emphasis" w:semiHidden="0" w:uiPriority="21" w:unhideWhenUsed="0" w:qFormat="1"/>
-    <w:lsdException w:name="Subtle Reference" w:semiHidden="0" w:uiPriority="31" w:unhideWhenUsed="0" w:qFormat="1"/>
-    <w:lsdException w:name="Intense Reference" w:semiHidden="0" w:uiPriority="32" w:unhideWhenUsed="0" w:qFormat="1"/>
-    <w:lsdException w:name="Book Title" w:semiHidden="0" w:uiPriority="33" w:unhideWhenUsed="0" w:qFormat="1"/>
-    <w:lsdException w:name="Bibliography" w:uiPriority="37"/>
-    <w:lsdException w:name="TOC Heading" w:uiPriority="39" w:qFormat="1"/>
-  </w:latentStyles>
-  <w:style w:type="paragraph" w:default="1" w:styleId="Normal">
-    <w:name w:val="Normal"/>
-    <w:qFormat/>
-  </w:style>
-  <w:style w:type="character" w:default="1" w:styleId="Fuentedeprrafopredeter">
-    <w:name w:val="Default Paragraph Font"/>
-    <w:uiPriority w:val="1"/>
-    <w:semiHidden/>
-    <w:unhideWhenUsed/>
-  </w:style>
-  <w:style w:type="table" w:default="1" w:styleId="Tablanormal">
-    <w:name w:val="Normal Table"/>
+  <w:style w:type="paragraph" w:styleId="Textonotaalfinal">
+    <w:name w:val="endnote text"/>
+    <w:basedOn w:val="Normal"/>
+    <w:link w:val="TextonotaalfinalCar"/>
     <w:uiPriority w:val="99"/>
     <w:semiHidden/>
     <w:unhideWhenUsed/>
-    <w:qFormat/>
-    <w:tblPr>
-      <w:tblInd w:w="0" w:type="dxa"/>
-      <w:tblCellMar>
-        <w:top w:w="0" w:type="dxa"/>
-        <w:left w:w="108" w:type="dxa"/>
-        <w:bottom w:w="0" w:type="dxa"/>
-        <w:right w:w="108" w:type="dxa"/>
-      </w:tblCellMar>
-    </w:tblPr>
-  </w:style>
-  <w:style w:type="numbering" w:default="1" w:styleId="Sinlista">
-    <w:name w:val="No List"/>
+    <w:rsid w:val="002548D1"/>
+    <w:pPr>
+      <w:spacing w:after="0" w:line="240" w:lineRule="auto"/>
+    </w:pPr>
+    <w:rPr>
+      <w:sz w:val="20"/>
+    </w:rPr>
+  </w:style>
+  <w:style w:type="character" w:customStyle="1" w:styleId="TextonotaalfinalCar">
+    <w:name w:val="Texto nota al final Car"/>
+    <w:basedOn w:val="Fuentedeprrafopredeter"/>
+    <w:link w:val="Textonotaalfinal"/>
+    <w:uiPriority w:val="99"/>
+    <w:semiHidden/>
+    <w:rsid w:val="002548D1"/>
+    <w:rPr>
+      <w:sz w:val="20"/>
+    </w:rPr>
+  </w:style>
+  <w:style w:type="character" w:styleId="Refdenotaalfinal">
+    <w:name w:val="endnote reference"/>
+    <w:basedOn w:val="Fuentedeprrafopredeter"/>
     <w:uiPriority w:val="99"/>
     <w:semiHidden/>
     <w:unhideWhenUsed/>
-  </w:style>
-  <w:style w:type="paragraph" w:customStyle="1" w:styleId="C839EE7760224678AB2F7FEFCCD6A0BA">
-    <w:name w:val="C839EE7760224678AB2F7FEFCCD6A0BA"/>
-    <w:rsid w:val="008C1780"/>
-  </w:style>
-  <w:style w:type="paragraph" w:customStyle="1" w:styleId="B7FEDBC385E046BB854AF2936A473A5F">
-    <w:name w:val="B7FEDBC385E046BB854AF2936A473A5F"/>
-    <w:rsid w:val="008C1780"/>
-  </w:style>
-  <w:style w:type="paragraph" w:customStyle="1" w:styleId="1C948A672B4345619C82B59FE37C4DF2">
-    <w:name w:val="1C948A672B4345619C82B59FE37C4DF2"/>
-    <w:rsid w:val="008C1780"/>
-  </w:style>
-  <w:style w:type="paragraph" w:customStyle="1" w:styleId="412ABA3D1B154E6696191D63EEC79A18">
-    <w:name w:val="412ABA3D1B154E6696191D63EEC79A18"/>
-    <w:rsid w:val="008C1780"/>
-  </w:style>
-  <w:style w:type="paragraph" w:customStyle="1" w:styleId="437866CE82854FE2B3F5874E99D12D00">
-    <w:name w:val="437866CE82854FE2B3F5874E99D12D00"/>
-    <w:rsid w:val="008C1780"/>
-  </w:style>
-  <w:style w:type="paragraph" w:customStyle="1" w:styleId="101FA2630ACF4EC897A03AF45E6B12EA">
-    <w:name w:val="101FA2630ACF4EC897A03AF45E6B12EA"/>
-    <w:rsid w:val="008C1780"/>
+    <w:rsid w:val="002548D1"/>
+    <w:rPr>
+      <w:vertAlign w:val="superscript"/>
+    </w:rPr>
+  </w:style>
+  <w:style w:type="paragraph" w:styleId="Textonotapie">
+    <w:name w:val="footnote text"/>
+    <w:basedOn w:val="Normal"/>
+    <w:link w:val="TextonotapieCar"/>
+    <w:uiPriority w:val="99"/>
+    <w:semiHidden/>
+    <w:unhideWhenUsed/>
+    <w:rsid w:val="002548D1"/>
+    <w:pPr>
+      <w:spacing w:after="0" w:line="240" w:lineRule="auto"/>
+    </w:pPr>
+    <w:rPr>
+      <w:sz w:val="20"/>
+    </w:rPr>
+  </w:style>
+  <w:style w:type="character" w:customStyle="1" w:styleId="TextonotapieCar">
+    <w:name w:val="Texto nota pie Car"/>
+    <w:basedOn w:val="Fuentedeprrafopredeter"/>
+    <w:link w:val="Textonotapie"/>
+    <w:uiPriority w:val="99"/>
+    <w:semiHidden/>
+    <w:rsid w:val="002548D1"/>
+    <w:rPr>
+      <w:sz w:val="20"/>
+    </w:rPr>
+  </w:style>
+  <w:style w:type="character" w:styleId="Refdenotaalpie">
+    <w:name w:val="footnote reference"/>
+    <w:basedOn w:val="Fuentedeprrafopredeter"/>
+    <w:uiPriority w:val="99"/>
+    <w:semiHidden/>
+    <w:unhideWhenUsed/>
+    <w:rsid w:val="002548D1"/>
+    <w:rPr>
+      <w:vertAlign w:val="superscript"/>
+    </w:rPr>
   </w:style>
 </w:styles>
-</file>
-
-<file path=word/glossary/webSettings.xml><?xml version="1.0" encoding="utf-8"?>
-<w:webSettings xmlns:r="http://schemas.openxmlformats.org/officeDocument/2006/relationships" xmlns:w="http://schemas.openxmlformats.org/wordprocessingml/2006/main">
-  <w:optimizeForBrowser/>
-</w:webSettings>
 </file>
 
 <file path=word/theme/theme1.xml><?xml version="1.0" encoding="utf-8"?>
@@ -3209,7 +5073,7 @@
 </file>
 
 <file path=customXml/itemProps2.xml><?xml version="1.0" encoding="utf-8"?>
-<ds:datastoreItem xmlns:ds="http://schemas.openxmlformats.org/officeDocument/2006/customXml" ds:itemID="{F540E61C-E4CA-4BAD-AE67-81858A13A92C}">
+<ds:datastoreItem xmlns:ds="http://schemas.openxmlformats.org/officeDocument/2006/customXml" ds:itemID="{806B0A58-7D16-436A-AE48-8617284BC8F8}">
   <ds:schemaRefs>
     <ds:schemaRef ds:uri="http://schemas.openxmlformats.org/officeDocument/2006/bibliography"/>
   </ds:schemaRefs>

</xml_diff>